<commit_message>
Updated the user manual to include the latest changes for installation verification for class.
</commit_message>
<xml_diff>
--- a/documentation/CPE 658 - Train Monitor Project - User Manual.docx
+++ b/documentation/CPE 658 - Train Monitor Project - User Manual.docx
@@ -1,6 +1,6 @@
 
 <file path=word/document.xml><?xml version="1.0" encoding="utf-8"?>
-<w:document xmlns:wpc="http://schemas.microsoft.com/office/word/2010/wordprocessingCanvas" xmlns:mc="http://schemas.openxmlformats.org/markup-compatibility/2006" xmlns:o="urn:schemas-microsoft-com:office:office" xmlns:r="http://schemas.openxmlformats.org/officeDocument/2006/relationships" xmlns:m="http://schemas.openxmlformats.org/officeDocument/2006/math" xmlns:v="urn:schemas-microsoft-com:vml" xmlns:wp14="http://schemas.microsoft.com/office/word/2010/wordprocessingDrawing" xmlns:wp="http://schemas.openxmlformats.org/drawingml/2006/wordprocessingDrawing" xmlns:w10="urn:schemas-microsoft-com:office:word" xmlns:w="http://schemas.openxmlformats.org/wordprocessingml/2006/main" xmlns:w14="http://schemas.microsoft.com/office/word/2010/wordml" xmlns:w15="http://schemas.microsoft.com/office/word/2012/wordml" xmlns:wpg="http://schemas.microsoft.com/office/word/2010/wordprocessingGroup" xmlns:wpi="http://schemas.microsoft.com/office/word/2010/wordprocessingInk" xmlns:wne="http://schemas.microsoft.com/office/word/2006/wordml" xmlns:wps="http://schemas.microsoft.com/office/word/2010/wordprocessingShape" mc:Ignorable="w14 w15 wp14">
+<w:document xmlns:wpc="http://schemas.microsoft.com/office/word/2010/wordprocessingCanvas" xmlns:cx="http://schemas.microsoft.com/office/drawing/2014/chartex" xmlns:cx1="http://schemas.microsoft.com/office/drawing/2015/9/8/chartex" xmlns:cx2="http://schemas.microsoft.com/office/drawing/2015/10/21/chartex" xmlns:mc="http://schemas.openxmlformats.org/markup-compatibility/2006" xmlns:o="urn:schemas-microsoft-com:office:office" xmlns:r="http://schemas.openxmlformats.org/officeDocument/2006/relationships" xmlns:m="http://schemas.openxmlformats.org/officeDocument/2006/math" xmlns:v="urn:schemas-microsoft-com:vml" xmlns:wp14="http://schemas.microsoft.com/office/word/2010/wordprocessingDrawing" xmlns:wp="http://schemas.openxmlformats.org/drawingml/2006/wordprocessingDrawing" xmlns:w10="urn:schemas-microsoft-com:office:word" xmlns:w="http://schemas.openxmlformats.org/wordprocessingml/2006/main" xmlns:w14="http://schemas.microsoft.com/office/word/2010/wordml" xmlns:w15="http://schemas.microsoft.com/office/word/2012/wordml" xmlns:w16se="http://schemas.microsoft.com/office/word/2015/wordml/symex" xmlns:wpg="http://schemas.microsoft.com/office/word/2010/wordprocessingGroup" xmlns:wpi="http://schemas.microsoft.com/office/word/2010/wordprocessingInk" xmlns:wne="http://schemas.microsoft.com/office/word/2006/wordml" xmlns:wps="http://schemas.microsoft.com/office/word/2010/wordprocessingShape" mc:Ignorable="w14 w15 w16se wp14">
   <w:body>
     <w:p>
       <w:pPr>
@@ -3764,12 +3764,43 @@
       </w:pPr>
       <w:bookmarkStart w:id="5" w:name="_Toc449450986"/>
       <w:r>
-        <w:t>3.1</w:t>
+        <w:t>3.1 Motion Detection Unit (MDU)</w:t>
+      </w:r>
+    </w:p>
+    <w:p>
+      <w:r>
+        <w:t xml:space="preserve">The Motion Detection Unit is the hardware module that is actual mounted in the car of a train whose position you want to monitor. </w:t>
       </w:r>
       <w:r>
         <w:t xml:space="preserve"> </w:t>
       </w:r>
       <w:r>
+        <w:t xml:space="preserve">The Motion Detection Unit consists of hardware and software that runs on each train to sense and report train motion and RFID tag detection to the Train Navigation Database for use by other Train </w:t>
+      </w:r>
+      <w:proofErr w:type="spellStart"/>
+      <w:r>
+        <w:t>Trax</w:t>
+      </w:r>
+      <w:proofErr w:type="spellEnd"/>
+      <w:r>
+        <w:t xml:space="preserve"> subsystems.</w:t>
+      </w:r>
+    </w:p>
+    <w:p>
+      <w:bookmarkStart w:id="6" w:name="_GoBack"/>
+      <w:bookmarkEnd w:id="6"/>
+    </w:p>
+    <w:p>
+      <w:pPr>
+        <w:pStyle w:val="Heading2"/>
+      </w:pPr>
+      <w:r>
+        <w:t>3.2</w:t>
+      </w:r>
+      <w:r>
+        <w:t xml:space="preserve"> </w:t>
+      </w:r>
+      <w:r>
         <w:tab/>
       </w:r>
       <w:r>
@@ -3897,9 +3928,145 @@
       <w:pPr>
         <w:pStyle w:val="Heading2"/>
       </w:pPr>
-      <w:bookmarkStart w:id="6" w:name="_Toc449450987"/>
-      <w:r>
-        <w:t>3.2</w:t>
+      <w:bookmarkStart w:id="7" w:name="_Toc449450987"/>
+      <w:r>
+        <w:t>3.3</w:t>
+      </w:r>
+      <w:r>
+        <w:tab/>
+      </w:r>
+      <w:r>
+        <w:t>Train Navigation Service</w:t>
+      </w:r>
+      <w:bookmarkEnd w:id="7"/>
+    </w:p>
+    <w:p>
+      <w:pPr>
+        <w:pStyle w:val="NoSpacing"/>
+      </w:pPr>
+    </w:p>
+    <w:p>
+      <w:pPr>
+        <w:overflowPunct w:val="0"/>
+        <w:autoSpaceDE w:val="0"/>
+        <w:autoSpaceDN w:val="0"/>
+        <w:adjustRightInd w:val="0"/>
+        <w:spacing w:after="0" w:line="240" w:lineRule="auto"/>
+        <w:jc w:val="both"/>
+        <w:textAlignment w:val="baseline"/>
+        <w:rPr>
+          <w:rFonts w:ascii="Times New Roman" w:eastAsia="Times New Roman" w:hAnsi="Times New Roman" w:cs="Times New Roman"/>
+          <w:szCs w:val="20"/>
+        </w:rPr>
+      </w:pPr>
+      <w:r>
+        <w:rPr>
+          <w:rFonts w:ascii="Times New Roman" w:hAnsi="Times New Roman" w:cs="Times New Roman"/>
+        </w:rPr>
+        <w:t xml:space="preserve">The Train Navigation Service is used by the Train </w:t>
+      </w:r>
+      <w:proofErr w:type="spellStart"/>
+      <w:r>
+        <w:rPr>
+          <w:rFonts w:ascii="Times New Roman" w:hAnsi="Times New Roman" w:cs="Times New Roman"/>
+        </w:rPr>
+        <w:t>Trax</w:t>
+      </w:r>
+      <w:proofErr w:type="spellEnd"/>
+      <w:r>
+        <w:rPr>
+          <w:rFonts w:ascii="Times New Roman" w:hAnsi="Times New Roman" w:cs="Times New Roman"/>
+        </w:rPr>
+        <w:t xml:space="preserve"> application to receive position updates and control and update the state of the track switches.  Once the application is up an</w:t>
+      </w:r>
+      <w:r>
+        <w:rPr>
+          <w:rFonts w:ascii="Times New Roman" w:hAnsi="Times New Roman" w:cs="Times New Roman"/>
+        </w:rPr>
+        <w:t>d</w:t>
+      </w:r>
+      <w:r>
+        <w:rPr>
+          <w:rFonts w:ascii="Times New Roman" w:hAnsi="Times New Roman" w:cs="Times New Roman"/>
+        </w:rPr>
+        <w:t xml:space="preserve"> running</w:t>
+      </w:r>
+      <w:r>
+        <w:rPr>
+          <w:rFonts w:ascii="Times New Roman" w:hAnsi="Times New Roman" w:cs="Times New Roman"/>
+        </w:rPr>
+        <w:t>,</w:t>
+      </w:r>
+      <w:r>
+        <w:rPr>
+          <w:rFonts w:ascii="Times New Roman" w:hAnsi="Times New Roman" w:cs="Times New Roman"/>
+        </w:rPr>
+        <w:t xml:space="preserve"> the initial state of the track switches will be received from the train navigation service.  Any time the user clicks a switch, a state change occurs and that state change is sent to the Train Navigation Service.  The Train Navigati</w:t>
+      </w:r>
+      <w:r>
+        <w:t xml:space="preserve">on </w:t>
+      </w:r>
+      <w:r>
+        <w:rPr>
+          <w:rFonts w:ascii="Times New Roman" w:hAnsi="Times New Roman" w:cs="Times New Roman"/>
+        </w:rPr>
+        <w:t xml:space="preserve">service also sends position updates for each train position in the track every second.  </w:t>
+      </w:r>
+      <w:r>
+        <w:rPr>
+          <w:rFonts w:ascii="Times New Roman" w:eastAsia="Times New Roman" w:hAnsi="Times New Roman" w:cs="Times New Roman"/>
+          <w:szCs w:val="20"/>
+        </w:rPr>
+        <w:t>Setup of the Train Navigation service is re</w:t>
+      </w:r>
+      <w:r>
+        <w:rPr>
+          <w:rFonts w:ascii="Times New Roman" w:eastAsia="Times New Roman" w:hAnsi="Times New Roman" w:cs="Times New Roman"/>
+          <w:szCs w:val="20"/>
+        </w:rPr>
+        <w:t xml:space="preserve">quired prior to running the app which includes setting the appropriate port and IP address under the Main Settings window in the Train </w:t>
+      </w:r>
+      <w:proofErr w:type="spellStart"/>
+      <w:r>
+        <w:rPr>
+          <w:rFonts w:ascii="Times New Roman" w:eastAsia="Times New Roman" w:hAnsi="Times New Roman" w:cs="Times New Roman"/>
+          <w:szCs w:val="20"/>
+        </w:rPr>
+        <w:t>Trax</w:t>
+      </w:r>
+      <w:proofErr w:type="spellEnd"/>
+      <w:r>
+        <w:rPr>
+          <w:rFonts w:ascii="Times New Roman" w:eastAsia="Times New Roman" w:hAnsi="Times New Roman" w:cs="Times New Roman"/>
+          <w:szCs w:val="20"/>
+        </w:rPr>
+        <w:t xml:space="preserve"> application.</w:t>
+      </w:r>
+    </w:p>
+    <w:p>
+      <w:pPr>
+        <w:overflowPunct w:val="0"/>
+        <w:autoSpaceDE w:val="0"/>
+        <w:autoSpaceDN w:val="0"/>
+        <w:adjustRightInd w:val="0"/>
+        <w:spacing w:after="0" w:line="240" w:lineRule="auto"/>
+        <w:jc w:val="both"/>
+        <w:textAlignment w:val="baseline"/>
+        <w:rPr>
+          <w:rFonts w:ascii="Times New Roman" w:eastAsia="Times New Roman" w:hAnsi="Times New Roman" w:cs="Times New Roman"/>
+          <w:szCs w:val="20"/>
+        </w:rPr>
+      </w:pPr>
+      <w:bookmarkStart w:id="8" w:name="SettingUpMySQL"/>
+      <w:bookmarkEnd w:id="8"/>
+    </w:p>
+    <w:p>
+      <w:pPr>
+        <w:pStyle w:val="Heading2"/>
+      </w:pPr>
+      <w:bookmarkStart w:id="9" w:name="_Toc449450988"/>
+      <w:r>
+        <w:t>3.4</w:t>
       </w:r>
       <w:r>
         <w:t xml:space="preserve"> </w:t>
@@ -3908,14 +4075,15 @@
         <w:tab/>
       </w:r>
       <w:r>
-        <w:t>Train Navigation Service</w:t>
-      </w:r>
-      <w:bookmarkEnd w:id="6"/>
-    </w:p>
-    <w:p>
-      <w:pPr>
-        <w:pStyle w:val="NoSpacing"/>
-      </w:pPr>
+        <w:t>I</w:t>
+      </w:r>
+      <w:r>
+        <w:t>nstallation</w:t>
+      </w:r>
+      <w:bookmarkEnd w:id="9"/>
+      <w:r>
+        <w:t xml:space="preserve"> </w:t>
+      </w:r>
     </w:p>
     <w:p>
       <w:pPr>
@@ -3931,80 +4099,209 @@
           <w:szCs w:val="20"/>
         </w:rPr>
       </w:pPr>
-      <w:r>
-        <w:rPr>
-          <w:rFonts w:ascii="Times New Roman" w:hAnsi="Times New Roman" w:cs="Times New Roman"/>
-        </w:rPr>
-        <w:t xml:space="preserve">The Train Navigation Service is used by the Train </w:t>
+    </w:p>
+    <w:p>
+      <w:pPr>
+        <w:overflowPunct w:val="0"/>
+        <w:autoSpaceDE w:val="0"/>
+        <w:autoSpaceDN w:val="0"/>
+        <w:adjustRightInd w:val="0"/>
+        <w:spacing w:after="0" w:line="240" w:lineRule="auto"/>
+        <w:jc w:val="both"/>
+        <w:textAlignment w:val="baseline"/>
+        <w:rPr>
+          <w:rFonts w:ascii="Times New Roman" w:eastAsia="Times New Roman" w:hAnsi="Times New Roman" w:cs="Times New Roman"/>
+          <w:szCs w:val="20"/>
+        </w:rPr>
+      </w:pPr>
+      <w:r>
+        <w:rPr>
+          <w:rFonts w:ascii="Times New Roman" w:eastAsia="Times New Roman" w:hAnsi="Times New Roman" w:cs="Times New Roman"/>
+          <w:szCs w:val="20"/>
+        </w:rPr>
+        <w:t>The App can be installe</w:t>
+      </w:r>
+      <w:r>
+        <w:rPr>
+          <w:rFonts w:ascii="Times New Roman" w:eastAsia="Times New Roman" w:hAnsi="Times New Roman" w:cs="Times New Roman"/>
+          <w:szCs w:val="20"/>
+        </w:rPr>
+        <w:t>d on your A</w:t>
+      </w:r>
+      <w:r>
+        <w:rPr>
+          <w:rFonts w:ascii="Times New Roman" w:eastAsia="Times New Roman" w:hAnsi="Times New Roman" w:cs="Times New Roman"/>
+          <w:szCs w:val="20"/>
+        </w:rPr>
+        <w:t xml:space="preserve">ndroid device by downloading </w:t>
+      </w:r>
+      <w:proofErr w:type="gramStart"/>
+      <w:r>
+        <w:rPr>
+          <w:rFonts w:ascii="Times New Roman" w:eastAsia="Times New Roman" w:hAnsi="Times New Roman" w:cs="Times New Roman"/>
+          <w:szCs w:val="20"/>
+        </w:rPr>
+        <w:t>the .</w:t>
       </w:r>
       <w:proofErr w:type="spellStart"/>
       <w:r>
         <w:rPr>
-          <w:rFonts w:ascii="Times New Roman" w:hAnsi="Times New Roman" w:cs="Times New Roman"/>
+          <w:rFonts w:ascii="Times New Roman" w:eastAsia="Times New Roman" w:hAnsi="Times New Roman" w:cs="Times New Roman"/>
+          <w:szCs w:val="20"/>
+        </w:rPr>
+        <w:t>apk</w:t>
+      </w:r>
+      <w:proofErr w:type="spellEnd"/>
+      <w:proofErr w:type="gramEnd"/>
+      <w:r>
+        <w:rPr>
+          <w:rFonts w:ascii="Times New Roman" w:eastAsia="Times New Roman" w:hAnsi="Times New Roman" w:cs="Times New Roman"/>
+          <w:szCs w:val="20"/>
+        </w:rPr>
+        <w:t xml:space="preserve"> file on</w:t>
+      </w:r>
+      <w:r>
+        <w:rPr>
+          <w:rFonts w:ascii="Times New Roman" w:eastAsia="Times New Roman" w:hAnsi="Times New Roman" w:cs="Times New Roman"/>
+          <w:szCs w:val="20"/>
+        </w:rPr>
+        <w:t>to</w:t>
+      </w:r>
+      <w:r>
+        <w:rPr>
+          <w:rFonts w:ascii="Times New Roman" w:eastAsia="Times New Roman" w:hAnsi="Times New Roman" w:cs="Times New Roman"/>
+          <w:szCs w:val="20"/>
+        </w:rPr>
+        <w:t xml:space="preserve"> the device and selecting it to begin the installation process.  </w:t>
+      </w:r>
+      <w:proofErr w:type="gramStart"/>
+      <w:r>
+        <w:rPr>
+          <w:rFonts w:ascii="Times New Roman" w:eastAsia="Times New Roman" w:hAnsi="Times New Roman" w:cs="Times New Roman"/>
+          <w:szCs w:val="20"/>
+        </w:rPr>
+        <w:t>The .</w:t>
+      </w:r>
+      <w:proofErr w:type="spellStart"/>
+      <w:r>
+        <w:rPr>
+          <w:rFonts w:ascii="Times New Roman" w:eastAsia="Times New Roman" w:hAnsi="Times New Roman" w:cs="Times New Roman"/>
+          <w:szCs w:val="20"/>
+        </w:rPr>
+        <w:t>apk</w:t>
+      </w:r>
+      <w:proofErr w:type="spellEnd"/>
+      <w:proofErr w:type="gramEnd"/>
+      <w:r>
+        <w:rPr>
+          <w:rFonts w:ascii="Times New Roman" w:eastAsia="Times New Roman" w:hAnsi="Times New Roman" w:cs="Times New Roman"/>
+          <w:szCs w:val="20"/>
+        </w:rPr>
+        <w:t xml:space="preserve"> file while be included as part of the release but can also be generated when the Train </w:t>
+      </w:r>
+      <w:proofErr w:type="spellStart"/>
+      <w:r>
+        <w:rPr>
+          <w:rFonts w:ascii="Times New Roman" w:eastAsia="Times New Roman" w:hAnsi="Times New Roman" w:cs="Times New Roman"/>
+          <w:szCs w:val="20"/>
         </w:rPr>
         <w:t>Trax</w:t>
       </w:r>
       <w:proofErr w:type="spellEnd"/>
       <w:r>
         <w:rPr>
-          <w:rFonts w:ascii="Times New Roman" w:hAnsi="Times New Roman" w:cs="Times New Roman"/>
-        </w:rPr>
-        <w:t xml:space="preserve"> application to receive position updates and control and update the state of the track switches.  Once the application is up an</w:t>
-      </w:r>
-      <w:r>
-        <w:rPr>
-          <w:rFonts w:ascii="Times New Roman" w:hAnsi="Times New Roman" w:cs="Times New Roman"/>
+          <w:rFonts w:ascii="Times New Roman" w:eastAsia="Times New Roman" w:hAnsi="Times New Roman" w:cs="Times New Roman"/>
+          <w:szCs w:val="20"/>
+        </w:rPr>
+        <w:t xml:space="preserve"> app is compiled, and is stored in the /app/build/outputs folder.  </w:t>
+      </w:r>
+      <w:r>
+        <w:rPr>
+          <w:rFonts w:ascii="Times New Roman" w:eastAsia="Times New Roman" w:hAnsi="Times New Roman" w:cs="Times New Roman"/>
+          <w:szCs w:val="20"/>
+        </w:rPr>
+        <w:t xml:space="preserve">Optionally the app will also install if </w:t>
+      </w:r>
+      <w:r>
+        <w:rPr>
+          <w:rFonts w:ascii="Times New Roman" w:eastAsia="Times New Roman" w:hAnsi="Times New Roman" w:cs="Times New Roman"/>
+          <w:szCs w:val="20"/>
+        </w:rPr>
+        <w:t xml:space="preserve">executing the Train </w:t>
+      </w:r>
+      <w:proofErr w:type="spellStart"/>
+      <w:r>
+        <w:rPr>
+          <w:rFonts w:ascii="Times New Roman" w:eastAsia="Times New Roman" w:hAnsi="Times New Roman" w:cs="Times New Roman"/>
+          <w:szCs w:val="20"/>
+        </w:rPr>
+        <w:t>Trax</w:t>
+      </w:r>
+      <w:proofErr w:type="spellEnd"/>
+      <w:r>
+        <w:rPr>
+          <w:rFonts w:ascii="Times New Roman" w:eastAsia="Times New Roman" w:hAnsi="Times New Roman" w:cs="Times New Roman"/>
+          <w:szCs w:val="20"/>
+        </w:rPr>
+        <w:t xml:space="preserve"> Project in Android Studio with the </w:t>
+      </w:r>
+      <w:r>
+        <w:rPr>
+          <w:rFonts w:ascii="Times New Roman" w:eastAsia="Times New Roman" w:hAnsi="Times New Roman" w:cs="Times New Roman"/>
+          <w:szCs w:val="20"/>
+        </w:rPr>
+        <w:t xml:space="preserve">mobile </w:t>
+      </w:r>
+      <w:r>
+        <w:rPr>
+          <w:rFonts w:ascii="Times New Roman" w:eastAsia="Times New Roman" w:hAnsi="Times New Roman" w:cs="Times New Roman"/>
+          <w:szCs w:val="20"/>
         </w:rPr>
         <w:t>d</w:t>
       </w:r>
       <w:r>
         <w:rPr>
-          <w:rFonts w:ascii="Times New Roman" w:hAnsi="Times New Roman" w:cs="Times New Roman"/>
-        </w:rPr>
-        <w:t xml:space="preserve"> running</w:t>
-      </w:r>
-      <w:r>
-        <w:rPr>
-          <w:rFonts w:ascii="Times New Roman" w:hAnsi="Times New Roman" w:cs="Times New Roman"/>
-        </w:rPr>
-        <w:t>,</w:t>
-      </w:r>
-      <w:r>
-        <w:rPr>
-          <w:rFonts w:ascii="Times New Roman" w:hAnsi="Times New Roman" w:cs="Times New Roman"/>
-        </w:rPr>
-        <w:t xml:space="preserve"> the initial state of the track switches will be received from the train navigation service.  Any time the user clicks a switch, a state change occurs and that state change is sent to the Train Navigation Service.  The Train Navigati</w:t>
-      </w:r>
-      <w:r>
-        <w:t xml:space="preserve">on </w:t>
-      </w:r>
-      <w:r>
-        <w:rPr>
-          <w:rFonts w:ascii="Times New Roman" w:hAnsi="Times New Roman" w:cs="Times New Roman"/>
-        </w:rPr>
-        <w:t xml:space="preserve">service also sends position updates for each train position in the track every second.  </w:t>
-      </w:r>
-      <w:r>
-        <w:rPr>
-          <w:rFonts w:ascii="Times New Roman" w:eastAsia="Times New Roman" w:hAnsi="Times New Roman" w:cs="Times New Roman"/>
-          <w:szCs w:val="20"/>
-        </w:rPr>
-        <w:t xml:space="preserve">Setup of the Train Navigation </w:t>
-      </w:r>
-      <w:r>
-        <w:rPr>
-          <w:rFonts w:ascii="Times New Roman" w:eastAsia="Times New Roman" w:hAnsi="Times New Roman" w:cs="Times New Roman"/>
-          <w:szCs w:val="20"/>
-        </w:rPr>
-        <w:lastRenderedPageBreak/>
-        <w:t>service is re</w:t>
-      </w:r>
-      <w:r>
-        <w:rPr>
-          <w:rFonts w:ascii="Times New Roman" w:eastAsia="Times New Roman" w:hAnsi="Times New Roman" w:cs="Times New Roman"/>
-          <w:szCs w:val="20"/>
-        </w:rPr>
-        <w:t xml:space="preserve">quired prior to running the app which includes setting the appropriate port and IP address under the Main Settings window in the Train </w:t>
+          <w:rFonts w:ascii="Times New Roman" w:eastAsia="Times New Roman" w:hAnsi="Times New Roman" w:cs="Times New Roman"/>
+          <w:szCs w:val="20"/>
+        </w:rPr>
+        <w:t>evice connected to the computer.</w:t>
+      </w:r>
+    </w:p>
+    <w:p>
+      <w:pPr>
+        <w:overflowPunct w:val="0"/>
+        <w:autoSpaceDE w:val="0"/>
+        <w:autoSpaceDN w:val="0"/>
+        <w:adjustRightInd w:val="0"/>
+        <w:spacing w:after="0" w:line="240" w:lineRule="auto"/>
+        <w:jc w:val="both"/>
+        <w:textAlignment w:val="baseline"/>
+        <w:rPr>
+          <w:rFonts w:ascii="Times New Roman" w:eastAsia="Times New Roman" w:hAnsi="Times New Roman" w:cs="Times New Roman"/>
+          <w:szCs w:val="20"/>
+        </w:rPr>
+      </w:pPr>
+    </w:p>
+    <w:p>
+      <w:pPr>
+        <w:overflowPunct w:val="0"/>
+        <w:autoSpaceDE w:val="0"/>
+        <w:autoSpaceDN w:val="0"/>
+        <w:adjustRightInd w:val="0"/>
+        <w:spacing w:after="0" w:line="240" w:lineRule="auto"/>
+        <w:jc w:val="both"/>
+        <w:textAlignment w:val="baseline"/>
+        <w:rPr>
+          <w:rFonts w:ascii="Times New Roman" w:eastAsia="Times New Roman" w:hAnsi="Times New Roman" w:cs="Times New Roman"/>
+          <w:szCs w:val="20"/>
+        </w:rPr>
+      </w:pPr>
+      <w:r>
+        <w:rPr>
+          <w:rFonts w:ascii="Times New Roman" w:eastAsia="Times New Roman" w:hAnsi="Times New Roman" w:cs="Times New Roman"/>
+          <w:szCs w:val="20"/>
+        </w:rPr>
+        <w:t xml:space="preserve">To setup up the Train Navigation and Train Navigation Database to run with Train </w:t>
       </w:r>
       <w:proofErr w:type="spellStart"/>
       <w:r>
@@ -4020,7 +4317,7 @@
           <w:rFonts w:ascii="Times New Roman" w:eastAsia="Times New Roman" w:hAnsi="Times New Roman" w:cs="Times New Roman"/>
           <w:szCs w:val="20"/>
         </w:rPr>
-        <w:t xml:space="preserve"> application.</w:t>
+        <w:t xml:space="preserve"> follow the steps below:</w:t>
       </w:r>
     </w:p>
     <w:p>
@@ -4037,304 +4334,521 @@
           <w:szCs w:val="20"/>
         </w:rPr>
       </w:pPr>
-      <w:bookmarkStart w:id="7" w:name="SettingUpMySQL"/>
-      <w:bookmarkEnd w:id="7"/>
-    </w:p>
-    <w:p>
-      <w:pPr>
-        <w:pStyle w:val="Heading2"/>
-      </w:pPr>
-      <w:bookmarkStart w:id="8" w:name="_Toc449450988"/>
-      <w:r>
-        <w:t>3.3</w:t>
-      </w:r>
-      <w:r>
-        <w:t xml:space="preserve"> </w:t>
-      </w:r>
-      <w:r>
-        <w:tab/>
-        <w:t>Installation</w:t>
-      </w:r>
-      <w:bookmarkEnd w:id="8"/>
-      <w:r>
-        <w:t xml:space="preserve"> </w:t>
-      </w:r>
-    </w:p>
-    <w:p>
-      <w:pPr>
-        <w:overflowPunct w:val="0"/>
-        <w:autoSpaceDE w:val="0"/>
-        <w:autoSpaceDN w:val="0"/>
-        <w:adjustRightInd w:val="0"/>
-        <w:spacing w:after="0" w:line="240" w:lineRule="auto"/>
-        <w:jc w:val="both"/>
-        <w:textAlignment w:val="baseline"/>
-        <w:rPr>
-          <w:rFonts w:ascii="Times New Roman" w:eastAsia="Times New Roman" w:hAnsi="Times New Roman" w:cs="Times New Roman"/>
-          <w:szCs w:val="20"/>
-        </w:rPr>
-      </w:pPr>
-    </w:p>
-    <w:p>
-      <w:pPr>
-        <w:overflowPunct w:val="0"/>
-        <w:autoSpaceDE w:val="0"/>
-        <w:autoSpaceDN w:val="0"/>
-        <w:adjustRightInd w:val="0"/>
-        <w:spacing w:after="0" w:line="240" w:lineRule="auto"/>
-        <w:jc w:val="both"/>
-        <w:textAlignment w:val="baseline"/>
-        <w:rPr>
-          <w:rFonts w:ascii="Times New Roman" w:eastAsia="Times New Roman" w:hAnsi="Times New Roman" w:cs="Times New Roman"/>
-          <w:szCs w:val="20"/>
-        </w:rPr>
-      </w:pPr>
-      <w:r>
-        <w:rPr>
-          <w:rFonts w:ascii="Times New Roman" w:eastAsia="Times New Roman" w:hAnsi="Times New Roman" w:cs="Times New Roman"/>
-          <w:szCs w:val="20"/>
-        </w:rPr>
-        <w:t>The App can be installe</w:t>
-      </w:r>
-      <w:r>
-        <w:rPr>
-          <w:rFonts w:ascii="Times New Roman" w:eastAsia="Times New Roman" w:hAnsi="Times New Roman" w:cs="Times New Roman"/>
-          <w:szCs w:val="20"/>
-        </w:rPr>
-        <w:t>d on your A</w:t>
-      </w:r>
-      <w:r>
-        <w:rPr>
-          <w:rFonts w:ascii="Times New Roman" w:eastAsia="Times New Roman" w:hAnsi="Times New Roman" w:cs="Times New Roman"/>
-          <w:szCs w:val="20"/>
-        </w:rPr>
-        <w:t>ndroid device by downloading the .</w:t>
+    </w:p>
+    <w:p>
+      <w:pPr>
+        <w:pStyle w:val="Heading3"/>
+        <w:rPr>
+          <w:rFonts w:eastAsia="Times New Roman"/>
+        </w:rPr>
+      </w:pPr>
+      <w:r>
+        <w:rPr>
+          <w:rFonts w:eastAsia="Times New Roman"/>
+        </w:rPr>
+        <w:t>Installing Motion Detection Unit (MDU) hardware</w:t>
+      </w:r>
+    </w:p>
+    <w:p>
+      <w:r>
+        <w:t>Below describes what is necessary to open, configure, and program the source code for the MDU.</w:t>
+      </w:r>
+    </w:p>
+    <w:tbl>
+      <w:tblPr>
+        <w:tblStyle w:val="TableGrid"/>
+        <w:tblW w:w="0" w:type="auto"/>
+        <w:tblLook w:val="04A0" w:firstRow="1" w:lastRow="0" w:firstColumn="1" w:lastColumn="0" w:noHBand="0" w:noVBand="1"/>
+      </w:tblPr>
+      <w:tblGrid>
+        <w:gridCol w:w="2878"/>
+        <w:gridCol w:w="3855"/>
+      </w:tblGrid>
+      <w:tr>
+        <w:trPr>
+          <w:trHeight w:val="279"/>
+        </w:trPr>
+        <w:tc>
+          <w:tcPr>
+            <w:tcW w:w="2878" w:type="dxa"/>
+            <w:tcBorders>
+              <w:top w:val="single" w:sz="4" w:space="0" w:color="auto"/>
+              <w:left w:val="single" w:sz="4" w:space="0" w:color="auto"/>
+              <w:bottom w:val="single" w:sz="4" w:space="0" w:color="auto"/>
+              <w:right w:val="single" w:sz="4" w:space="0" w:color="auto"/>
+            </w:tcBorders>
+            <w:hideMark/>
+          </w:tcPr>
+          <w:p>
+            <w:r>
+              <w:t>Description</w:t>
+            </w:r>
+          </w:p>
+        </w:tc>
+        <w:tc>
+          <w:tcPr>
+            <w:tcW w:w="3855" w:type="dxa"/>
+            <w:tcBorders>
+              <w:top w:val="single" w:sz="4" w:space="0" w:color="auto"/>
+              <w:left w:val="single" w:sz="4" w:space="0" w:color="auto"/>
+              <w:bottom w:val="single" w:sz="4" w:space="0" w:color="auto"/>
+              <w:right w:val="single" w:sz="4" w:space="0" w:color="auto"/>
+            </w:tcBorders>
+            <w:hideMark/>
+          </w:tcPr>
+          <w:p>
+            <w:r>
+              <w:t>Expected Result</w:t>
+            </w:r>
+          </w:p>
+        </w:tc>
+      </w:tr>
+      <w:tr>
+        <w:trPr>
+          <w:trHeight w:val="264"/>
+        </w:trPr>
+        <w:tc>
+          <w:tcPr>
+            <w:tcW w:w="2878" w:type="dxa"/>
+            <w:tcBorders>
+              <w:top w:val="single" w:sz="4" w:space="0" w:color="auto"/>
+              <w:left w:val="single" w:sz="4" w:space="0" w:color="auto"/>
+              <w:bottom w:val="single" w:sz="4" w:space="0" w:color="auto"/>
+              <w:right w:val="single" w:sz="4" w:space="0" w:color="auto"/>
+            </w:tcBorders>
+            <w:hideMark/>
+          </w:tcPr>
+          <w:p>
+            <w:pPr>
+              <w:pStyle w:val="ListParagraph"/>
+              <w:numPr>
+                <w:ilvl w:val="0"/>
+                <w:numId w:val="6"/>
+              </w:numPr>
+            </w:pPr>
+            <w:r>
+              <w:t>Open Arduino 1.6.6</w:t>
+            </w:r>
+          </w:p>
+        </w:tc>
+        <w:tc>
+          <w:tcPr>
+            <w:tcW w:w="3855" w:type="dxa"/>
+            <w:tcBorders>
+              <w:top w:val="single" w:sz="4" w:space="0" w:color="auto"/>
+              <w:left w:val="single" w:sz="4" w:space="0" w:color="auto"/>
+              <w:bottom w:val="single" w:sz="4" w:space="0" w:color="auto"/>
+              <w:right w:val="single" w:sz="4" w:space="0" w:color="auto"/>
+            </w:tcBorders>
+            <w:hideMark/>
+          </w:tcPr>
+          <w:p>
+            <w:r>
+              <w:t>The Arduino application should start and appear on screen.</w:t>
+            </w:r>
+          </w:p>
+        </w:tc>
+      </w:tr>
+      <w:tr>
+        <w:trPr>
+          <w:trHeight w:val="264"/>
+        </w:trPr>
+        <w:tc>
+          <w:tcPr>
+            <w:tcW w:w="2878" w:type="dxa"/>
+            <w:tcBorders>
+              <w:top w:val="single" w:sz="4" w:space="0" w:color="auto"/>
+              <w:left w:val="single" w:sz="4" w:space="0" w:color="auto"/>
+              <w:bottom w:val="single" w:sz="4" w:space="0" w:color="auto"/>
+              <w:right w:val="single" w:sz="4" w:space="0" w:color="auto"/>
+            </w:tcBorders>
+            <w:hideMark/>
+          </w:tcPr>
+          <w:p>
+            <w:pPr>
+              <w:pStyle w:val="ListParagraph"/>
+              <w:numPr>
+                <w:ilvl w:val="0"/>
+                <w:numId w:val="6"/>
+              </w:numPr>
+            </w:pPr>
+            <w:r>
+              <w:t>Open MDU Source Code</w:t>
+            </w:r>
+          </w:p>
+        </w:tc>
+        <w:tc>
+          <w:tcPr>
+            <w:tcW w:w="3855" w:type="dxa"/>
+            <w:tcBorders>
+              <w:top w:val="single" w:sz="4" w:space="0" w:color="auto"/>
+              <w:left w:val="single" w:sz="4" w:space="0" w:color="auto"/>
+              <w:bottom w:val="single" w:sz="4" w:space="0" w:color="auto"/>
+              <w:right w:val="single" w:sz="4" w:space="0" w:color="auto"/>
+            </w:tcBorders>
+            <w:hideMark/>
+          </w:tcPr>
+          <w:p>
+            <w:r>
+              <w:t>Select the File menu and select open. Navigate to the CPE656TL/source/</w:t>
+            </w:r>
+            <w:proofErr w:type="spellStart"/>
+            <w:r>
+              <w:t>MDUsource</w:t>
+            </w:r>
+            <w:proofErr w:type="spellEnd"/>
+            <w:r>
+              <w:t>/MDU_2.0 directory. Select and open MDU_2.0.ino.</w:t>
+            </w:r>
+          </w:p>
+        </w:tc>
+      </w:tr>
+      <w:tr>
+        <w:trPr>
+          <w:trHeight w:val="264"/>
+        </w:trPr>
+        <w:tc>
+          <w:tcPr>
+            <w:tcW w:w="2878" w:type="dxa"/>
+            <w:tcBorders>
+              <w:top w:val="single" w:sz="4" w:space="0" w:color="auto"/>
+              <w:left w:val="single" w:sz="4" w:space="0" w:color="auto"/>
+              <w:bottom w:val="single" w:sz="4" w:space="0" w:color="auto"/>
+              <w:right w:val="single" w:sz="4" w:space="0" w:color="auto"/>
+            </w:tcBorders>
+            <w:hideMark/>
+          </w:tcPr>
+          <w:p>
+            <w:pPr>
+              <w:pStyle w:val="ListParagraph"/>
+              <w:numPr>
+                <w:ilvl w:val="0"/>
+                <w:numId w:val="6"/>
+              </w:numPr>
+            </w:pPr>
+            <w:r>
+              <w:t>Configure MDU Source</w:t>
+            </w:r>
+          </w:p>
+        </w:tc>
+        <w:tc>
+          <w:tcPr>
+            <w:tcW w:w="3855" w:type="dxa"/>
+            <w:tcBorders>
+              <w:top w:val="single" w:sz="4" w:space="0" w:color="auto"/>
+              <w:left w:val="single" w:sz="4" w:space="0" w:color="auto"/>
+              <w:bottom w:val="single" w:sz="4" w:space="0" w:color="auto"/>
+              <w:right w:val="single" w:sz="4" w:space="0" w:color="auto"/>
+            </w:tcBorders>
+            <w:hideMark/>
+          </w:tcPr>
+          <w:p>
+            <w:r>
+              <w:t xml:space="preserve">At the top of the Arduino application, select the </w:t>
+            </w:r>
+            <w:proofErr w:type="spellStart"/>
+            <w:r>
+              <w:t>config.h</w:t>
+            </w:r>
+            <w:proofErr w:type="spellEnd"/>
+            <w:r>
+              <w:t xml:space="preserve"> tab. Modify the TRAIN_ID value to the hex value of the MDU hardware’s ID. (e.g. Train 26 should have TRAIN_ID = 0x1a)</w:t>
+            </w:r>
+          </w:p>
+        </w:tc>
+      </w:tr>
+      <w:tr>
+        <w:trPr>
+          <w:trHeight w:val="264"/>
+        </w:trPr>
+        <w:tc>
+          <w:tcPr>
+            <w:tcW w:w="2878" w:type="dxa"/>
+            <w:tcBorders>
+              <w:top w:val="single" w:sz="4" w:space="0" w:color="auto"/>
+              <w:left w:val="single" w:sz="4" w:space="0" w:color="auto"/>
+              <w:bottom w:val="single" w:sz="4" w:space="0" w:color="auto"/>
+              <w:right w:val="single" w:sz="4" w:space="0" w:color="auto"/>
+            </w:tcBorders>
+            <w:hideMark/>
+          </w:tcPr>
+          <w:p>
+            <w:pPr>
+              <w:pStyle w:val="ListParagraph"/>
+              <w:numPr>
+                <w:ilvl w:val="0"/>
+                <w:numId w:val="6"/>
+              </w:numPr>
+            </w:pPr>
+            <w:r>
+              <w:t>Connect the MDU hardware to programming computer</w:t>
+            </w:r>
+          </w:p>
+        </w:tc>
+        <w:tc>
+          <w:tcPr>
+            <w:tcW w:w="3855" w:type="dxa"/>
+            <w:tcBorders>
+              <w:top w:val="single" w:sz="4" w:space="0" w:color="auto"/>
+              <w:left w:val="single" w:sz="4" w:space="0" w:color="auto"/>
+              <w:bottom w:val="single" w:sz="4" w:space="0" w:color="auto"/>
+              <w:right w:val="single" w:sz="4" w:space="0" w:color="auto"/>
+            </w:tcBorders>
+          </w:tcPr>
+          <w:p>
+            <w:r>
+              <w:t xml:space="preserve">Disconnect the </w:t>
+            </w:r>
+            <w:proofErr w:type="spellStart"/>
+            <w:r>
+              <w:t>XBee</w:t>
+            </w:r>
+            <w:proofErr w:type="spellEnd"/>
+            <w:r>
+              <w:t xml:space="preserve"> from the horizontal side pins on the Arduino. Connect that FIDI Basic such that the RXI pin connects to the TXO pin on the Arduino. Attach the USB cable to the FIDI Basic and to a USB port on the programming computer.</w:t>
+            </w:r>
+          </w:p>
+        </w:tc>
+      </w:tr>
+      <w:tr>
+        <w:trPr>
+          <w:trHeight w:val="264"/>
+        </w:trPr>
+        <w:tc>
+          <w:tcPr>
+            <w:tcW w:w="2878" w:type="dxa"/>
+            <w:tcBorders>
+              <w:top w:val="single" w:sz="4" w:space="0" w:color="auto"/>
+              <w:left w:val="single" w:sz="4" w:space="0" w:color="auto"/>
+              <w:bottom w:val="single" w:sz="4" w:space="0" w:color="auto"/>
+              <w:right w:val="single" w:sz="4" w:space="0" w:color="auto"/>
+            </w:tcBorders>
+            <w:hideMark/>
+          </w:tcPr>
+          <w:p>
+            <w:pPr>
+              <w:pStyle w:val="ListParagraph"/>
+              <w:numPr>
+                <w:ilvl w:val="0"/>
+                <w:numId w:val="6"/>
+              </w:numPr>
+            </w:pPr>
+            <w:r>
+              <w:t>Configure Project for programming</w:t>
+            </w:r>
+          </w:p>
+        </w:tc>
+        <w:tc>
+          <w:tcPr>
+            <w:tcW w:w="3855" w:type="dxa"/>
+            <w:tcBorders>
+              <w:top w:val="single" w:sz="4" w:space="0" w:color="auto"/>
+              <w:left w:val="single" w:sz="4" w:space="0" w:color="auto"/>
+              <w:bottom w:val="single" w:sz="4" w:space="0" w:color="auto"/>
+              <w:right w:val="single" w:sz="4" w:space="0" w:color="auto"/>
+            </w:tcBorders>
+            <w:hideMark/>
+          </w:tcPr>
+          <w:p>
+            <w:r>
+              <w:t xml:space="preserve">Select the Tools Tab and verify that the Board field lists: “Arduino Pro or Pro Mini” if not select that option under the </w:t>
+            </w:r>
+            <w:r>
+              <w:lastRenderedPageBreak/>
+              <w:t>expansion window. Under the same tab, verify that the Processor field lists: “Atmega328 (3.3V, 8MHz)” if not select it under the expansion window. Record the value of the Port Field as it will be necessary to configure the MDU utility test driver.</w:t>
+            </w:r>
+          </w:p>
+        </w:tc>
+      </w:tr>
+      <w:tr>
+        <w:trPr>
+          <w:trHeight w:val="264"/>
+        </w:trPr>
+        <w:tc>
+          <w:tcPr>
+            <w:tcW w:w="2878" w:type="dxa"/>
+            <w:tcBorders>
+              <w:top w:val="single" w:sz="4" w:space="0" w:color="auto"/>
+              <w:left w:val="single" w:sz="4" w:space="0" w:color="auto"/>
+              <w:bottom w:val="single" w:sz="4" w:space="0" w:color="auto"/>
+              <w:right w:val="single" w:sz="4" w:space="0" w:color="auto"/>
+            </w:tcBorders>
+            <w:hideMark/>
+          </w:tcPr>
+          <w:p>
+            <w:pPr>
+              <w:pStyle w:val="ListParagraph"/>
+              <w:numPr>
+                <w:ilvl w:val="0"/>
+                <w:numId w:val="6"/>
+              </w:numPr>
+            </w:pPr>
+            <w:r>
+              <w:lastRenderedPageBreak/>
+              <w:t>Prepare the MDU Hardware for programming</w:t>
+            </w:r>
+          </w:p>
+        </w:tc>
+        <w:tc>
+          <w:tcPr>
+            <w:tcW w:w="3855" w:type="dxa"/>
+            <w:tcBorders>
+              <w:top w:val="single" w:sz="4" w:space="0" w:color="auto"/>
+              <w:left w:val="single" w:sz="4" w:space="0" w:color="auto"/>
+              <w:bottom w:val="single" w:sz="4" w:space="0" w:color="auto"/>
+              <w:right w:val="single" w:sz="4" w:space="0" w:color="auto"/>
+            </w:tcBorders>
+            <w:hideMark/>
+          </w:tcPr>
+          <w:p>
+            <w:r>
+              <w:t>Locate the RXI pin on the vertical headers. This pin connects the RFID tag reader to the Arduino, and must be removed to program the MDU. Disconnect this wire.</w:t>
+            </w:r>
+          </w:p>
+        </w:tc>
+      </w:tr>
+      <w:tr>
+        <w:trPr>
+          <w:trHeight w:val="264"/>
+        </w:trPr>
+        <w:tc>
+          <w:tcPr>
+            <w:tcW w:w="2878" w:type="dxa"/>
+            <w:tcBorders>
+              <w:top w:val="single" w:sz="4" w:space="0" w:color="auto"/>
+              <w:left w:val="single" w:sz="4" w:space="0" w:color="auto"/>
+              <w:bottom w:val="single" w:sz="4" w:space="0" w:color="auto"/>
+              <w:right w:val="single" w:sz="4" w:space="0" w:color="auto"/>
+            </w:tcBorders>
+            <w:hideMark/>
+          </w:tcPr>
+          <w:p>
+            <w:pPr>
+              <w:pStyle w:val="ListParagraph"/>
+              <w:numPr>
+                <w:ilvl w:val="0"/>
+                <w:numId w:val="6"/>
+              </w:numPr>
+            </w:pPr>
+            <w:r>
+              <w:t>Program the MDU</w:t>
+            </w:r>
+          </w:p>
+        </w:tc>
+        <w:tc>
+          <w:tcPr>
+            <w:tcW w:w="3855" w:type="dxa"/>
+            <w:tcBorders>
+              <w:top w:val="single" w:sz="4" w:space="0" w:color="auto"/>
+              <w:left w:val="single" w:sz="4" w:space="0" w:color="auto"/>
+              <w:bottom w:val="single" w:sz="4" w:space="0" w:color="auto"/>
+              <w:right w:val="single" w:sz="4" w:space="0" w:color="auto"/>
+            </w:tcBorders>
+            <w:hideMark/>
+          </w:tcPr>
+          <w:p>
+            <w:r>
+              <w:t>Select the arrow icon in the top left of the Arduino to begin compiling and programming.</w:t>
+            </w:r>
+          </w:p>
+        </w:tc>
+      </w:tr>
+      <w:tr>
+        <w:trPr>
+          <w:trHeight w:val="264"/>
+        </w:trPr>
+        <w:tc>
+          <w:tcPr>
+            <w:tcW w:w="2878" w:type="dxa"/>
+            <w:tcBorders>
+              <w:top w:val="single" w:sz="4" w:space="0" w:color="auto"/>
+              <w:left w:val="single" w:sz="4" w:space="0" w:color="auto"/>
+              <w:bottom w:val="single" w:sz="4" w:space="0" w:color="auto"/>
+              <w:right w:val="single" w:sz="4" w:space="0" w:color="auto"/>
+            </w:tcBorders>
+            <w:hideMark/>
+          </w:tcPr>
+          <w:p>
+            <w:pPr>
+              <w:pStyle w:val="ListParagraph"/>
+              <w:numPr>
+                <w:ilvl w:val="0"/>
+                <w:numId w:val="6"/>
+              </w:numPr>
+            </w:pPr>
+            <w:r>
+              <w:t>Prepare the MDU for use.</w:t>
+            </w:r>
+          </w:p>
+        </w:tc>
+        <w:tc>
+          <w:tcPr>
+            <w:tcW w:w="3855" w:type="dxa"/>
+            <w:tcBorders>
+              <w:top w:val="single" w:sz="4" w:space="0" w:color="auto"/>
+              <w:left w:val="single" w:sz="4" w:space="0" w:color="auto"/>
+              <w:bottom w:val="single" w:sz="4" w:space="0" w:color="auto"/>
+              <w:right w:val="single" w:sz="4" w:space="0" w:color="auto"/>
+            </w:tcBorders>
+            <w:hideMark/>
+          </w:tcPr>
+          <w:p>
+            <w:r>
+              <w:t xml:space="preserve">When the Arduino application completes programming, as indicated on the status bar in the lower left of the program, reconnect the RFID tag reader pin to the vertical RXI pin of the Arduino. Disconnect the FIDI basic and connect the </w:t>
+            </w:r>
+            <w:proofErr w:type="spellStart"/>
+            <w:r>
+              <w:t>XBee</w:t>
+            </w:r>
+            <w:proofErr w:type="spellEnd"/>
+            <w:r>
+              <w:t xml:space="preserve"> cable to the horizontal RXI and TXO pins as indicated on the connector. Connect the 9v battery to the battery connector. Connect the computer side </w:t>
+            </w:r>
+            <w:proofErr w:type="spellStart"/>
+            <w:r>
+              <w:t>XBee</w:t>
+            </w:r>
+            <w:proofErr w:type="spellEnd"/>
+            <w:r>
+              <w:t xml:space="preserve"> to the USB port the FIDI basic was connected to.</w:t>
+            </w:r>
+          </w:p>
+        </w:tc>
+      </w:tr>
+    </w:tbl>
+    <w:p/>
+    <w:p>
+      <w:pPr>
+        <w:pStyle w:val="Heading3"/>
+        <w:rPr>
+          <w:rFonts w:eastAsia="Times New Roman"/>
+        </w:rPr>
+      </w:pPr>
+      <w:r>
+        <w:rPr>
+          <w:rFonts w:eastAsia="Times New Roman"/>
+        </w:rPr>
+        <w:t>I</w:t>
+      </w:r>
+      <w:r>
+        <w:rPr>
+          <w:rFonts w:eastAsia="Times New Roman"/>
+        </w:rPr>
+        <w:t xml:space="preserve">nstalling </w:t>
       </w:r>
       <w:proofErr w:type="spellStart"/>
       <w:r>
         <w:rPr>
-          <w:rFonts w:ascii="Times New Roman" w:eastAsia="Times New Roman" w:hAnsi="Times New Roman" w:cs="Times New Roman"/>
-          <w:szCs w:val="20"/>
-        </w:rPr>
-        <w:t>apk</w:t>
+          <w:rFonts w:eastAsia="Times New Roman"/>
+        </w:rPr>
+        <w:t>TrainTrax</w:t>
       </w:r>
       <w:proofErr w:type="spellEnd"/>
       <w:r>
         <w:rPr>
-          <w:rFonts w:ascii="Times New Roman" w:eastAsia="Times New Roman" w:hAnsi="Times New Roman" w:cs="Times New Roman"/>
-          <w:szCs w:val="20"/>
-        </w:rPr>
-        <w:t xml:space="preserve"> file on</w:t>
-      </w:r>
-      <w:r>
-        <w:rPr>
-          <w:rFonts w:ascii="Times New Roman" w:eastAsia="Times New Roman" w:hAnsi="Times New Roman" w:cs="Times New Roman"/>
-          <w:szCs w:val="20"/>
-        </w:rPr>
-        <w:t>to</w:t>
-      </w:r>
-      <w:r>
-        <w:rPr>
-          <w:rFonts w:ascii="Times New Roman" w:eastAsia="Times New Roman" w:hAnsi="Times New Roman" w:cs="Times New Roman"/>
-          <w:szCs w:val="20"/>
-        </w:rPr>
-        <w:t xml:space="preserve"> the device and selecting it to begin the installation process.  </w:t>
-      </w:r>
-      <w:r>
-        <w:rPr>
-          <w:rFonts w:ascii="Times New Roman" w:eastAsia="Times New Roman" w:hAnsi="Times New Roman" w:cs="Times New Roman"/>
-          <w:szCs w:val="20"/>
-        </w:rPr>
-        <w:t>The .</w:t>
-      </w:r>
-      <w:proofErr w:type="spellStart"/>
-      <w:r>
-        <w:rPr>
-          <w:rFonts w:ascii="Times New Roman" w:eastAsia="Times New Roman" w:hAnsi="Times New Roman" w:cs="Times New Roman"/>
-          <w:szCs w:val="20"/>
-        </w:rPr>
-        <w:t>apk</w:t>
-      </w:r>
-      <w:proofErr w:type="spellEnd"/>
-      <w:r>
-        <w:rPr>
-          <w:rFonts w:ascii="Times New Roman" w:eastAsia="Times New Roman" w:hAnsi="Times New Roman" w:cs="Times New Roman"/>
-          <w:szCs w:val="20"/>
-        </w:rPr>
-        <w:t xml:space="preserve"> file while be included as part of the release but can also be generated when the Train </w:t>
-      </w:r>
-      <w:proofErr w:type="spellStart"/>
-      <w:r>
-        <w:rPr>
-          <w:rFonts w:ascii="Times New Roman" w:eastAsia="Times New Roman" w:hAnsi="Times New Roman" w:cs="Times New Roman"/>
-          <w:szCs w:val="20"/>
-        </w:rPr>
-        <w:t>Trax</w:t>
-      </w:r>
-      <w:proofErr w:type="spellEnd"/>
-      <w:r>
-        <w:rPr>
-          <w:rFonts w:ascii="Times New Roman" w:eastAsia="Times New Roman" w:hAnsi="Times New Roman" w:cs="Times New Roman"/>
-          <w:szCs w:val="20"/>
-        </w:rPr>
-        <w:t xml:space="preserve"> app is compiled, and is stored in the /app/build/outputs folder.  </w:t>
-      </w:r>
-      <w:r>
-        <w:rPr>
-          <w:rFonts w:ascii="Times New Roman" w:eastAsia="Times New Roman" w:hAnsi="Times New Roman" w:cs="Times New Roman"/>
-          <w:szCs w:val="20"/>
-        </w:rPr>
-        <w:t xml:space="preserve">Optionally the app will also install if </w:t>
-      </w:r>
-      <w:r>
-        <w:rPr>
-          <w:rFonts w:ascii="Times New Roman" w:eastAsia="Times New Roman" w:hAnsi="Times New Roman" w:cs="Times New Roman"/>
-          <w:szCs w:val="20"/>
-        </w:rPr>
-        <w:t xml:space="preserve">executing the Train </w:t>
-      </w:r>
-      <w:proofErr w:type="spellStart"/>
-      <w:r>
-        <w:rPr>
-          <w:rFonts w:ascii="Times New Roman" w:eastAsia="Times New Roman" w:hAnsi="Times New Roman" w:cs="Times New Roman"/>
-          <w:szCs w:val="20"/>
-        </w:rPr>
-        <w:t>Trax</w:t>
-      </w:r>
-      <w:proofErr w:type="spellEnd"/>
-      <w:r>
-        <w:rPr>
-          <w:rFonts w:ascii="Times New Roman" w:eastAsia="Times New Roman" w:hAnsi="Times New Roman" w:cs="Times New Roman"/>
-          <w:szCs w:val="20"/>
-        </w:rPr>
-        <w:t xml:space="preserve"> Project in Android Studio with the </w:t>
-      </w:r>
-      <w:r>
-        <w:rPr>
-          <w:rFonts w:ascii="Times New Roman" w:eastAsia="Times New Roman" w:hAnsi="Times New Roman" w:cs="Times New Roman"/>
-          <w:szCs w:val="20"/>
-        </w:rPr>
-        <w:t xml:space="preserve">mobile </w:t>
-      </w:r>
-      <w:r>
-        <w:rPr>
-          <w:rFonts w:ascii="Times New Roman" w:eastAsia="Times New Roman" w:hAnsi="Times New Roman" w:cs="Times New Roman"/>
-          <w:szCs w:val="20"/>
-        </w:rPr>
-        <w:t>d</w:t>
-      </w:r>
-      <w:r>
-        <w:rPr>
-          <w:rFonts w:ascii="Times New Roman" w:eastAsia="Times New Roman" w:hAnsi="Times New Roman" w:cs="Times New Roman"/>
-          <w:szCs w:val="20"/>
-        </w:rPr>
-        <w:t>evice connected to the computer.</w:t>
-      </w:r>
-    </w:p>
-    <w:p>
-      <w:pPr>
-        <w:overflowPunct w:val="0"/>
-        <w:autoSpaceDE w:val="0"/>
-        <w:autoSpaceDN w:val="0"/>
-        <w:adjustRightInd w:val="0"/>
-        <w:spacing w:after="0" w:line="240" w:lineRule="auto"/>
-        <w:jc w:val="both"/>
-        <w:textAlignment w:val="baseline"/>
-        <w:rPr>
-          <w:rFonts w:ascii="Times New Roman" w:eastAsia="Times New Roman" w:hAnsi="Times New Roman" w:cs="Times New Roman"/>
-          <w:szCs w:val="20"/>
-        </w:rPr>
-      </w:pPr>
-    </w:p>
-    <w:p>
-      <w:pPr>
-        <w:overflowPunct w:val="0"/>
-        <w:autoSpaceDE w:val="0"/>
-        <w:autoSpaceDN w:val="0"/>
-        <w:adjustRightInd w:val="0"/>
-        <w:spacing w:after="0" w:line="240" w:lineRule="auto"/>
-        <w:jc w:val="both"/>
-        <w:textAlignment w:val="baseline"/>
-        <w:rPr>
-          <w:rFonts w:ascii="Times New Roman" w:eastAsia="Times New Roman" w:hAnsi="Times New Roman" w:cs="Times New Roman"/>
-          <w:szCs w:val="20"/>
-        </w:rPr>
-      </w:pPr>
-      <w:r>
-        <w:rPr>
-          <w:rFonts w:ascii="Times New Roman" w:eastAsia="Times New Roman" w:hAnsi="Times New Roman" w:cs="Times New Roman"/>
-          <w:szCs w:val="20"/>
-        </w:rPr>
-        <w:t xml:space="preserve">To setup up the Train Navigation and Train Navigation Database to run with Train </w:t>
-      </w:r>
-      <w:proofErr w:type="spellStart"/>
-      <w:r>
-        <w:rPr>
-          <w:rFonts w:ascii="Times New Roman" w:eastAsia="Times New Roman" w:hAnsi="Times New Roman" w:cs="Times New Roman"/>
-          <w:szCs w:val="20"/>
-        </w:rPr>
-        <w:t>Trax</w:t>
-      </w:r>
-      <w:proofErr w:type="spellEnd"/>
-      <w:r>
-        <w:rPr>
-          <w:rFonts w:ascii="Times New Roman" w:eastAsia="Times New Roman" w:hAnsi="Times New Roman" w:cs="Times New Roman"/>
-          <w:szCs w:val="20"/>
-        </w:rPr>
-        <w:t xml:space="preserve"> follow the steps below:</w:t>
-      </w:r>
-    </w:p>
-    <w:p>
-      <w:pPr>
-        <w:overflowPunct w:val="0"/>
-        <w:autoSpaceDE w:val="0"/>
-        <w:autoSpaceDN w:val="0"/>
-        <w:adjustRightInd w:val="0"/>
-        <w:spacing w:after="0" w:line="240" w:lineRule="auto"/>
-        <w:jc w:val="both"/>
-        <w:textAlignment w:val="baseline"/>
-        <w:rPr>
-          <w:rFonts w:ascii="Times New Roman" w:eastAsia="Times New Roman" w:hAnsi="Times New Roman" w:cs="Times New Roman"/>
-          <w:szCs w:val="20"/>
-        </w:rPr>
-      </w:pPr>
-    </w:p>
-    <w:p>
-      <w:pPr>
-        <w:overflowPunct w:val="0"/>
-        <w:autoSpaceDE w:val="0"/>
-        <w:autoSpaceDN w:val="0"/>
-        <w:adjustRightInd w:val="0"/>
-        <w:spacing w:after="0" w:line="240" w:lineRule="auto"/>
-        <w:jc w:val="center"/>
-        <w:textAlignment w:val="baseline"/>
-        <w:rPr>
-          <w:rFonts w:ascii="Times New Roman" w:eastAsia="Times New Roman" w:hAnsi="Times New Roman" w:cs="Times New Roman"/>
-          <w:szCs w:val="20"/>
-        </w:rPr>
-      </w:pPr>
-      <w:r>
-        <w:rPr>
-          <w:rFonts w:ascii="Times New Roman" w:eastAsia="Times New Roman" w:hAnsi="Times New Roman" w:cs="Times New Roman"/>
-          <w:szCs w:val="20"/>
-        </w:rPr>
-        <w:t xml:space="preserve">[Installing </w:t>
-      </w:r>
-      <w:proofErr w:type="spellStart"/>
-      <w:r>
-        <w:rPr>
-          <w:rFonts w:ascii="Times New Roman" w:eastAsia="Times New Roman" w:hAnsi="Times New Roman" w:cs="Times New Roman"/>
-          <w:szCs w:val="20"/>
-        </w:rPr>
-        <w:t>TrainTrax</w:t>
-      </w:r>
-      <w:proofErr w:type="spellEnd"/>
-      <w:r>
-        <w:rPr>
-          <w:rFonts w:ascii="Times New Roman" w:eastAsia="Times New Roman" w:hAnsi="Times New Roman" w:cs="Times New Roman"/>
-          <w:szCs w:val="20"/>
-        </w:rPr>
-        <w:t xml:space="preserve"> Android App]</w:t>
+          <w:rFonts w:eastAsia="Times New Roman"/>
+        </w:rPr>
+        <w:t xml:space="preserve"> Android App</w:t>
       </w:r>
     </w:p>
     <w:p>
@@ -4500,45 +5014,16 @@
     </w:p>
     <w:p>
       <w:pPr>
-        <w:overflowPunct w:val="0"/>
-        <w:autoSpaceDE w:val="0"/>
-        <w:autoSpaceDN w:val="0"/>
-        <w:adjustRightInd w:val="0"/>
-        <w:spacing w:after="0" w:line="240" w:lineRule="auto"/>
-        <w:jc w:val="center"/>
-        <w:textAlignment w:val="baseline"/>
-        <w:rPr>
-          <w:rFonts w:ascii="Times New Roman" w:eastAsia="Times New Roman" w:hAnsi="Times New Roman" w:cs="Times New Roman"/>
-          <w:szCs w:val="20"/>
-        </w:rPr>
-      </w:pPr>
-      <w:r>
-        <w:rPr>
-          <w:rFonts w:ascii="Times New Roman" w:eastAsia="Times New Roman" w:hAnsi="Times New Roman" w:cs="Times New Roman"/>
-          <w:szCs w:val="20"/>
-        </w:rPr>
-        <w:t>[</w:t>
-      </w:r>
-      <w:r>
-        <w:rPr>
-          <w:rFonts w:ascii="Times New Roman" w:eastAsia="Times New Roman" w:hAnsi="Times New Roman" w:cs="Times New Roman"/>
-          <w:szCs w:val="20"/>
+        <w:pStyle w:val="Heading3"/>
+        <w:rPr>
+          <w:rFonts w:eastAsia="Times New Roman"/>
+        </w:rPr>
+      </w:pPr>
+      <w:r>
+        <w:rPr>
+          <w:rFonts w:eastAsia="Times New Roman"/>
         </w:rPr>
         <w:t>Install Dependencies</w:t>
-      </w:r>
-      <w:r>
-        <w:rPr>
-          <w:rFonts w:ascii="Times New Roman" w:eastAsia="Times New Roman" w:hAnsi="Times New Roman" w:cs="Times New Roman"/>
-          <w:szCs w:val="20"/>
-        </w:rPr>
-        <w:t>]</w:t>
-      </w:r>
-      <w:r>
-        <w:rPr>
-          <w:rFonts w:ascii="Times New Roman" w:eastAsia="Times New Roman" w:hAnsi="Times New Roman" w:cs="Times New Roman"/>
-          <w:szCs w:val="20"/>
-        </w:rPr>
-        <w:t xml:space="preserve"> </w:t>
       </w:r>
     </w:p>
     <w:p>
@@ -4865,6 +5350,7 @@
           <w:rFonts w:ascii="Times New Roman" w:eastAsia="Times New Roman" w:hAnsi="Times New Roman" w:cs="Times New Roman"/>
           <w:szCs w:val="20"/>
         </w:rPr>
+        <w:lastRenderedPageBreak/>
         <w:t>Run JMRI.4.2.1-R6b48b4.exe</w:t>
       </w:r>
       <w:r>
@@ -4926,23 +5412,7 @@
           <w:rFonts w:ascii="Times New Roman" w:eastAsia="Times New Roman" w:hAnsi="Times New Roman" w:cs="Times New Roman"/>
           <w:szCs w:val="20"/>
         </w:rPr>
-        <w:t xml:space="preserve">Click </w:t>
-      </w:r>
-      <w:proofErr w:type="gramStart"/>
-      <w:r>
-        <w:rPr>
-          <w:rFonts w:ascii="Times New Roman" w:eastAsia="Times New Roman" w:hAnsi="Times New Roman" w:cs="Times New Roman"/>
-          <w:szCs w:val="20"/>
-        </w:rPr>
-        <w:t>Next</w:t>
-      </w:r>
-      <w:proofErr w:type="gramEnd"/>
-      <w:r>
-        <w:rPr>
-          <w:rFonts w:ascii="Times New Roman" w:eastAsia="Times New Roman" w:hAnsi="Times New Roman" w:cs="Times New Roman"/>
-          <w:szCs w:val="20"/>
-        </w:rPr>
-        <w:t xml:space="preserve"> and continue to follow the instructions on the install wizard until you click Finish to complete the installation.</w:t>
+        <w:t>Click Next and continue to follow the instructions on the install wizard until you click Finish to complete the installation.</w:t>
       </w:r>
     </w:p>
     <w:p>
@@ -5018,38 +5488,16 @@
     </w:p>
     <w:p>
       <w:pPr>
-        <w:overflowPunct w:val="0"/>
-        <w:autoSpaceDE w:val="0"/>
-        <w:autoSpaceDN w:val="0"/>
-        <w:adjustRightInd w:val="0"/>
-        <w:spacing w:after="0" w:line="240" w:lineRule="auto"/>
-        <w:jc w:val="center"/>
-        <w:textAlignment w:val="baseline"/>
-        <w:rPr>
-          <w:rFonts w:ascii="Times New Roman" w:eastAsia="Times New Roman" w:hAnsi="Times New Roman" w:cs="Times New Roman"/>
-          <w:szCs w:val="20"/>
-        </w:rPr>
-      </w:pPr>
-      <w:r>
-        <w:rPr>
-          <w:rFonts w:ascii="Times New Roman" w:eastAsia="Times New Roman" w:hAnsi="Times New Roman" w:cs="Times New Roman"/>
-          <w:szCs w:val="20"/>
-        </w:rPr>
-        <w:t>[</w:t>
-      </w:r>
-      <w:r>
-        <w:rPr>
-          <w:rFonts w:ascii="Times New Roman" w:eastAsia="Times New Roman" w:hAnsi="Times New Roman" w:cs="Times New Roman"/>
-          <w:szCs w:val="20"/>
+        <w:pStyle w:val="Heading3"/>
+        <w:rPr>
+          <w:rFonts w:eastAsia="Times New Roman"/>
+        </w:rPr>
+      </w:pPr>
+      <w:r>
+        <w:rPr>
+          <w:rFonts w:eastAsia="Times New Roman"/>
         </w:rPr>
         <w:t>Default Settings</w:t>
-      </w:r>
-      <w:r>
-        <w:rPr>
-          <w:rFonts w:ascii="Times New Roman" w:eastAsia="Times New Roman" w:hAnsi="Times New Roman" w:cs="Times New Roman"/>
-          <w:szCs w:val="20"/>
-        </w:rPr>
-        <w:t>]</w:t>
       </w:r>
     </w:p>
     <w:p>
@@ -5310,25 +5758,16 @@
     </w:p>
     <w:p>
       <w:pPr>
-        <w:overflowPunct w:val="0"/>
-        <w:autoSpaceDE w:val="0"/>
-        <w:autoSpaceDN w:val="0"/>
-        <w:adjustRightInd w:val="0"/>
-        <w:spacing w:after="0" w:line="240" w:lineRule="auto"/>
-        <w:jc w:val="center"/>
-        <w:textAlignment w:val="baseline"/>
-        <w:rPr>
-          <w:rFonts w:ascii="Times New Roman" w:eastAsia="Times New Roman" w:hAnsi="Times New Roman" w:cs="Times New Roman"/>
-          <w:szCs w:val="20"/>
-        </w:rPr>
-      </w:pPr>
-      <w:r>
-        <w:rPr>
-          <w:rFonts w:ascii="Times New Roman" w:eastAsia="Times New Roman" w:hAnsi="Times New Roman" w:cs="Times New Roman"/>
-          <w:szCs w:val="20"/>
-        </w:rPr>
-        <w:lastRenderedPageBreak/>
-        <w:t>[Operation]</w:t>
+        <w:pStyle w:val="Heading3"/>
+        <w:rPr>
+          <w:rFonts w:eastAsia="Times New Roman"/>
+        </w:rPr>
+      </w:pPr>
+      <w:r>
+        <w:rPr>
+          <w:rFonts w:eastAsia="Times New Roman"/>
+        </w:rPr>
+        <w:t>Operation</w:t>
       </w:r>
     </w:p>
     <w:p>
@@ -5384,13 +5823,20 @@
           <w:szCs w:val="20"/>
         </w:rPr>
       </w:pPr>
-      <w:commentRangeStart w:id="9"/>
-      <w:r>
-        <w:rPr>
-          <w:rFonts w:ascii="Times New Roman" w:eastAsia="Times New Roman" w:hAnsi="Times New Roman" w:cs="Times New Roman"/>
-          <w:szCs w:val="20"/>
-        </w:rPr>
-        <w:t>Install scri</w:t>
+      <w:r>
+        <w:rPr>
+          <w:rFonts w:ascii="Times New Roman" w:eastAsia="Times New Roman" w:hAnsi="Times New Roman" w:cs="Times New Roman"/>
+          <w:szCs w:val="20"/>
+        </w:rPr>
+        <w:t>The Train Navigation Service run</w:t>
+      </w:r>
+      <w:commentRangeStart w:id="10"/>
+      <w:r>
+        <w:rPr>
+          <w:rFonts w:ascii="Times New Roman" w:eastAsia="Times New Roman" w:hAnsi="Times New Roman" w:cs="Times New Roman"/>
+          <w:szCs w:val="20"/>
+        </w:rPr>
+        <w:t xml:space="preserve"> scri</w:t>
       </w:r>
       <w:r>
         <w:rPr>
@@ -5420,14 +5866,85 @@
           <w:rFonts w:ascii="Times New Roman" w:eastAsia="Times New Roman" w:hAnsi="Times New Roman" w:cs="Times New Roman"/>
           <w:szCs w:val="20"/>
         </w:rPr>
-        <w:t xml:space="preserve"> Switch on the track.  If running without this the Install script must be changed to instead point to two COM ports on your PC. </w:t>
-      </w:r>
-      <w:commentRangeEnd w:id="9"/>
+        <w:t xml:space="preserve"> Switch on the track.  If </w:t>
+      </w:r>
+      <w:r>
+        <w:rPr>
+          <w:rFonts w:ascii="Times New Roman" w:eastAsia="Times New Roman" w:hAnsi="Times New Roman" w:cs="Times New Roman"/>
+          <w:szCs w:val="20"/>
+        </w:rPr>
+        <w:t>running without these COM port values, then the run</w:t>
+      </w:r>
+      <w:r>
+        <w:rPr>
+          <w:rFonts w:ascii="Times New Roman" w:eastAsia="Times New Roman" w:hAnsi="Times New Roman" w:cs="Times New Roman"/>
+          <w:szCs w:val="20"/>
+        </w:rPr>
+        <w:t xml:space="preserve"> script must be changed to instead point to two COM ports on your PC. </w:t>
+      </w:r>
+      <w:commentRangeEnd w:id="10"/>
       <w:r>
         <w:rPr>
           <w:rStyle w:val="CommentReference"/>
         </w:rPr>
-        <w:commentReference w:id="9"/>
+        <w:commentReference w:id="10"/>
+      </w:r>
+      <w:r>
+        <w:rPr>
+          <w:rFonts w:ascii="Times New Roman" w:eastAsia="Times New Roman" w:hAnsi="Times New Roman" w:cs="Times New Roman"/>
+          <w:szCs w:val="20"/>
+        </w:rPr>
+        <w:t xml:space="preserve">Seen in </w:t>
+      </w:r>
+      <w:r>
+        <w:rPr>
+          <w:rFonts w:ascii="Times New Roman" w:eastAsia="Times New Roman" w:hAnsi="Times New Roman" w:cs="Times New Roman"/>
+          <w:szCs w:val="20"/>
+        </w:rPr>
+        <w:fldChar w:fldCharType="begin"/>
+      </w:r>
+      <w:r>
+        <w:rPr>
+          <w:rFonts w:ascii="Times New Roman" w:eastAsia="Times New Roman" w:hAnsi="Times New Roman" w:cs="Times New Roman"/>
+          <w:szCs w:val="20"/>
+        </w:rPr>
+        <w:instrText xml:space="preserve"> REF _Ref449453880 \h </w:instrText>
+      </w:r>
+      <w:r>
+        <w:rPr>
+          <w:rFonts w:ascii="Times New Roman" w:eastAsia="Times New Roman" w:hAnsi="Times New Roman" w:cs="Times New Roman"/>
+          <w:szCs w:val="20"/>
+        </w:rPr>
+      </w:r>
+      <w:r>
+        <w:rPr>
+          <w:rFonts w:ascii="Times New Roman" w:eastAsia="Times New Roman" w:hAnsi="Times New Roman" w:cs="Times New Roman"/>
+          <w:szCs w:val="20"/>
+        </w:rPr>
+        <w:fldChar w:fldCharType="separate"/>
+      </w:r>
+      <w:r>
+        <w:t xml:space="preserve">Figure </w:t>
+      </w:r>
+      <w:r>
+        <w:rPr>
+          <w:noProof/>
+        </w:rPr>
+        <w:t>2</w:t>
+      </w:r>
+      <w:r>
+        <w:rPr>
+          <w:rFonts w:ascii="Times New Roman" w:eastAsia="Times New Roman" w:hAnsi="Times New Roman" w:cs="Times New Roman"/>
+          <w:szCs w:val="20"/>
+        </w:rPr>
+        <w:fldChar w:fldCharType="end"/>
+      </w:r>
+      <w:r>
+        <w:rPr>
+          <w:rFonts w:ascii="Times New Roman" w:eastAsia="Times New Roman" w:hAnsi="Times New Roman" w:cs="Times New Roman"/>
+          <w:szCs w:val="20"/>
+        </w:rPr>
+        <w:t xml:space="preserve">. </w:t>
       </w:r>
     </w:p>
     <w:p>
@@ -5454,28 +5971,114 @@
           <w:rFonts w:ascii="Times New Roman" w:eastAsia="Times New Roman" w:hAnsi="Times New Roman" w:cs="Times New Roman"/>
           <w:szCs w:val="20"/>
         </w:rPr>
-        <w:t xml:space="preserve">Run the </w:t>
-      </w:r>
-      <w:r>
-        <w:rPr>
-          <w:rFonts w:ascii="Times New Roman" w:eastAsia="Times New Roman" w:hAnsi="Times New Roman" w:cs="Times New Roman"/>
-          <w:szCs w:val="20"/>
-        </w:rPr>
-        <w:t xml:space="preserve">install_train_data.bat </w:t>
-      </w:r>
-      <w:r>
-        <w:rPr>
-          <w:rFonts w:ascii="Times New Roman" w:eastAsia="Times New Roman" w:hAnsi="Times New Roman" w:cs="Times New Roman"/>
-          <w:szCs w:val="20"/>
-        </w:rPr>
-        <w:t xml:space="preserve">script </w:t>
-      </w:r>
-      <w:r>
-        <w:rPr>
-          <w:rFonts w:ascii="Times New Roman" w:eastAsia="Times New Roman" w:hAnsi="Times New Roman" w:cs="Times New Roman"/>
-          <w:szCs w:val="20"/>
-        </w:rPr>
-        <w:t>to install the Train Navigation Data from scratch and initialize tables.</w:t>
+        <w:t xml:space="preserve">A similar process must be done in both the Train Navigation Database Rest Service and the Train Navigation Service Rest Service (i.e. changing the run scripts) to change the credentials and/or port settings used </w:t>
+      </w:r>
+      <w:r>
+        <w:rPr>
+          <w:rFonts w:ascii="Times New Roman" w:eastAsia="Times New Roman" w:hAnsi="Times New Roman" w:cs="Times New Roman"/>
+          <w:szCs w:val="20"/>
+        </w:rPr>
+        <w:t xml:space="preserve">by the MySQL database. See </w:t>
+      </w:r>
+      <w:r>
+        <w:rPr>
+          <w:rFonts w:ascii="Times New Roman" w:eastAsia="Times New Roman" w:hAnsi="Times New Roman" w:cs="Times New Roman"/>
+          <w:szCs w:val="20"/>
+        </w:rPr>
+        <w:fldChar w:fldCharType="begin"/>
+      </w:r>
+      <w:r>
+        <w:rPr>
+          <w:rFonts w:ascii="Times New Roman" w:eastAsia="Times New Roman" w:hAnsi="Times New Roman" w:cs="Times New Roman"/>
+          <w:szCs w:val="20"/>
+        </w:rPr>
+        <w:instrText xml:space="preserve"> REF _Ref449453896 \h </w:instrText>
+      </w:r>
+      <w:r>
+        <w:rPr>
+          <w:rFonts w:ascii="Times New Roman" w:eastAsia="Times New Roman" w:hAnsi="Times New Roman" w:cs="Times New Roman"/>
+          <w:szCs w:val="20"/>
+        </w:rPr>
+      </w:r>
+      <w:r>
+        <w:rPr>
+          <w:rFonts w:ascii="Times New Roman" w:eastAsia="Times New Roman" w:hAnsi="Times New Roman" w:cs="Times New Roman"/>
+          <w:szCs w:val="20"/>
+        </w:rPr>
+        <w:fldChar w:fldCharType="separate"/>
+      </w:r>
+      <w:r>
+        <w:t xml:space="preserve">Figure </w:t>
+      </w:r>
+      <w:r>
+        <w:rPr>
+          <w:noProof/>
+        </w:rPr>
+        <w:t>1</w:t>
+      </w:r>
+      <w:r>
+        <w:rPr>
+          <w:rFonts w:ascii="Times New Roman" w:eastAsia="Times New Roman" w:hAnsi="Times New Roman" w:cs="Times New Roman"/>
+          <w:szCs w:val="20"/>
+        </w:rPr>
+        <w:fldChar w:fldCharType="end"/>
+      </w:r>
+      <w:r>
+        <w:rPr>
+          <w:rFonts w:ascii="Times New Roman" w:eastAsia="Times New Roman" w:hAnsi="Times New Roman" w:cs="Times New Roman"/>
+          <w:szCs w:val="20"/>
+        </w:rPr>
+        <w:t xml:space="preserve"> and </w:t>
+      </w:r>
+      <w:r>
+        <w:rPr>
+          <w:rFonts w:ascii="Times New Roman" w:eastAsia="Times New Roman" w:hAnsi="Times New Roman" w:cs="Times New Roman"/>
+          <w:szCs w:val="20"/>
+        </w:rPr>
+        <w:fldChar w:fldCharType="begin"/>
+      </w:r>
+      <w:r>
+        <w:rPr>
+          <w:rFonts w:ascii="Times New Roman" w:eastAsia="Times New Roman" w:hAnsi="Times New Roman" w:cs="Times New Roman"/>
+          <w:szCs w:val="20"/>
+        </w:rPr>
+        <w:instrText xml:space="preserve"> REF _Ref449453880 \h </w:instrText>
+      </w:r>
+      <w:r>
+        <w:rPr>
+          <w:rFonts w:ascii="Times New Roman" w:eastAsia="Times New Roman" w:hAnsi="Times New Roman" w:cs="Times New Roman"/>
+          <w:szCs w:val="20"/>
+        </w:rPr>
+      </w:r>
+      <w:r>
+        <w:rPr>
+          <w:rFonts w:ascii="Times New Roman" w:eastAsia="Times New Roman" w:hAnsi="Times New Roman" w:cs="Times New Roman"/>
+          <w:szCs w:val="20"/>
+        </w:rPr>
+        <w:fldChar w:fldCharType="separate"/>
+      </w:r>
+      <w:r>
+        <w:t xml:space="preserve">Figure </w:t>
+      </w:r>
+      <w:r>
+        <w:rPr>
+          <w:noProof/>
+        </w:rPr>
+        <w:t>2</w:t>
+      </w:r>
+      <w:r>
+        <w:rPr>
+          <w:rFonts w:ascii="Times New Roman" w:eastAsia="Times New Roman" w:hAnsi="Times New Roman" w:cs="Times New Roman"/>
+          <w:szCs w:val="20"/>
+        </w:rPr>
+        <w:fldChar w:fldCharType="end"/>
+      </w:r>
+      <w:r>
+        <w:rPr>
+          <w:rFonts w:ascii="Times New Roman" w:eastAsia="Times New Roman" w:hAnsi="Times New Roman" w:cs="Times New Roman"/>
+          <w:szCs w:val="20"/>
+        </w:rPr>
+        <w:t xml:space="preserve"> for more details.</w:t>
       </w:r>
     </w:p>
     <w:p>
@@ -5502,14 +6105,28 @@
           <w:rFonts w:ascii="Times New Roman" w:eastAsia="Times New Roman" w:hAnsi="Times New Roman" w:cs="Times New Roman"/>
           <w:szCs w:val="20"/>
         </w:rPr>
-        <w:t>Run CPE656TL-master/install/run_nav_service.bat to run the Train Navigation Service Rest Service</w:t>
-      </w:r>
-      <w:r>
-        <w:rPr>
-          <w:rFonts w:ascii="Times New Roman" w:eastAsia="Times New Roman" w:hAnsi="Times New Roman" w:cs="Times New Roman"/>
-          <w:szCs w:val="20"/>
-        </w:rPr>
-        <w:t>.</w:t>
+        <w:t xml:space="preserve">Run the </w:t>
+      </w:r>
+      <w:r>
+        <w:rPr>
+          <w:rFonts w:ascii="Times New Roman" w:eastAsia="Times New Roman" w:hAnsi="Times New Roman" w:cs="Times New Roman"/>
+          <w:szCs w:val="20"/>
+        </w:rPr>
+        <w:t xml:space="preserve">install_train_data.bat </w:t>
+      </w:r>
+      <w:r>
+        <w:rPr>
+          <w:rFonts w:ascii="Times New Roman" w:eastAsia="Times New Roman" w:hAnsi="Times New Roman" w:cs="Times New Roman"/>
+          <w:szCs w:val="20"/>
+        </w:rPr>
+        <w:t xml:space="preserve">script </w:t>
+      </w:r>
+      <w:r>
+        <w:rPr>
+          <w:rFonts w:ascii="Times New Roman" w:eastAsia="Times New Roman" w:hAnsi="Times New Roman" w:cs="Times New Roman"/>
+          <w:szCs w:val="20"/>
+        </w:rPr>
+        <w:t>to install the Train Navigation Data from scratch and initialize tables.</w:t>
       </w:r>
     </w:p>
     <w:p>
@@ -5536,7 +6153,7 @@
           <w:rFonts w:ascii="Times New Roman" w:eastAsia="Times New Roman" w:hAnsi="Times New Roman" w:cs="Times New Roman"/>
           <w:szCs w:val="20"/>
         </w:rPr>
-        <w:t>Run CPE656TL-master/install/run_nav_service.bat to run the Train Navigation Database Rest Service</w:t>
+        <w:t>Run CPE656TL-master/install/run_nav_service.bat to run the Train Navigation Service Rest Service</w:t>
       </w:r>
       <w:r>
         <w:rPr>
@@ -5544,29 +6161,6 @@
           <w:szCs w:val="20"/>
         </w:rPr>
         <w:t>.</w:t>
-      </w:r>
-    </w:p>
-    <w:p>
-      <w:pPr>
-        <w:overflowPunct w:val="0"/>
-        <w:autoSpaceDE w:val="0"/>
-        <w:autoSpaceDN w:val="0"/>
-        <w:adjustRightInd w:val="0"/>
-        <w:spacing w:after="0" w:line="240" w:lineRule="auto"/>
-        <w:jc w:val="center"/>
-        <w:textAlignment w:val="baseline"/>
-        <w:rPr>
-          <w:rFonts w:ascii="Times New Roman" w:eastAsia="Times New Roman" w:hAnsi="Times New Roman" w:cs="Times New Roman"/>
-          <w:szCs w:val="20"/>
-        </w:rPr>
-      </w:pPr>
-      <w:r>
-        <w:rPr>
-          <w:rFonts w:ascii="Times New Roman" w:eastAsia="Times New Roman" w:hAnsi="Times New Roman" w:cs="Times New Roman"/>
-          <w:szCs w:val="20"/>
-        </w:rPr>
-        <w:br/>
-        <w:t>[Android Host and Port Settings]</w:t>
       </w:r>
     </w:p>
     <w:p>
@@ -5581,74 +6175,41 @@
         <w:autoSpaceDN w:val="0"/>
         <w:adjustRightInd w:val="0"/>
         <w:spacing w:after="0" w:line="240" w:lineRule="auto"/>
-        <w:textAlignment w:val="baseline"/>
-        <w:rPr>
-          <w:rFonts w:ascii="Times New Roman" w:eastAsia="Times New Roman" w:hAnsi="Times New Roman" w:cs="Times New Roman"/>
-          <w:szCs w:val="20"/>
-        </w:rPr>
-      </w:pPr>
-      <w:r>
-        <w:rPr>
-          <w:rFonts w:ascii="Times New Roman" w:eastAsia="Times New Roman" w:hAnsi="Times New Roman" w:cs="Times New Roman"/>
-          <w:szCs w:val="20"/>
-        </w:rPr>
-        <w:t xml:space="preserve">Click on the settings </w:t>
-      </w:r>
-      <w:r>
-        <w:rPr>
-          <w:rFonts w:ascii="Times New Roman" w:eastAsia="Times New Roman" w:hAnsi="Times New Roman" w:cs="Times New Roman"/>
-          <w:szCs w:val="20"/>
-        </w:rPr>
-        <w:t xml:space="preserve">menu </w:t>
-      </w:r>
-      <w:r>
-        <w:rPr>
-          <w:rFonts w:ascii="Times New Roman" w:eastAsia="Times New Roman" w:hAnsi="Times New Roman" w:cs="Times New Roman"/>
-          <w:szCs w:val="20"/>
-        </w:rPr>
-        <w:t>Tab</w:t>
-      </w:r>
-      <w:r>
-        <w:rPr>
-          <w:rFonts w:ascii="Times New Roman" w:eastAsia="Times New Roman" w:hAnsi="Times New Roman" w:cs="Times New Roman"/>
-          <w:szCs w:val="20"/>
-        </w:rPr>
-        <w:t xml:space="preserve"> </w:t>
-      </w:r>
-      <w:r>
-        <w:rPr>
-          <w:rFonts w:ascii="Times New Roman" w:eastAsia="Times New Roman" w:hAnsi="Times New Roman" w:cs="Times New Roman"/>
-          <w:szCs w:val="20"/>
-        </w:rPr>
-        <w:t>on the top right of the main menu</w:t>
-      </w:r>
-      <w:r>
-        <w:rPr>
-          <w:rFonts w:ascii="Times New Roman" w:eastAsia="Times New Roman" w:hAnsi="Times New Roman" w:cs="Times New Roman"/>
-          <w:szCs w:val="20"/>
-        </w:rPr>
-        <w:t xml:space="preserve"> (shown in Figure 1)</w:t>
-      </w:r>
-      <w:r>
-        <w:rPr>
-          <w:rFonts w:ascii="Times New Roman" w:eastAsia="Times New Roman" w:hAnsi="Times New Roman" w:cs="Times New Roman"/>
-          <w:szCs w:val="20"/>
-        </w:rPr>
-        <w:t xml:space="preserve">, should be three </w:t>
-      </w:r>
-      <w:r>
-        <w:rPr>
-          <w:rFonts w:ascii="Times New Roman" w:eastAsia="Times New Roman" w:hAnsi="Times New Roman" w:cs="Times New Roman"/>
-          <w:szCs w:val="20"/>
-        </w:rPr>
-        <w:t xml:space="preserve">vertical white </w:t>
-      </w:r>
-      <w:r>
-        <w:rPr>
-          <w:rFonts w:ascii="Times New Roman" w:eastAsia="Times New Roman" w:hAnsi="Times New Roman" w:cs="Times New Roman"/>
-          <w:szCs w:val="20"/>
-        </w:rPr>
-        <w:t>dots</w:t>
+        <w:jc w:val="both"/>
+        <w:textAlignment w:val="baseline"/>
+        <w:rPr>
+          <w:rFonts w:ascii="Times New Roman" w:eastAsia="Times New Roman" w:hAnsi="Times New Roman" w:cs="Times New Roman"/>
+          <w:szCs w:val="20"/>
+        </w:rPr>
+      </w:pPr>
+      <w:r>
+        <w:rPr>
+          <w:rFonts w:ascii="Times New Roman" w:eastAsia="Times New Roman" w:hAnsi="Times New Roman" w:cs="Times New Roman"/>
+          <w:szCs w:val="20"/>
+        </w:rPr>
+        <w:t>Run CPE656TL-master/install/run_nav_service.bat to run the Train Navigation Database Rest Service</w:t>
+      </w:r>
+      <w:r>
+        <w:rPr>
+          <w:rFonts w:ascii="Times New Roman" w:eastAsia="Times New Roman" w:hAnsi="Times New Roman" w:cs="Times New Roman"/>
+          <w:szCs w:val="20"/>
+        </w:rPr>
+        <w:t>.</w:t>
+      </w:r>
+    </w:p>
+    <w:p>
+      <w:pPr>
+        <w:pStyle w:val="Heading3"/>
+        <w:rPr>
+          <w:rFonts w:eastAsia="Times New Roman"/>
+        </w:rPr>
+      </w:pPr>
+      <w:r>
+        <w:rPr>
+          <w:rFonts w:eastAsia="Times New Roman"/>
+        </w:rPr>
+        <w:br/>
+        <w:t>Android Host and Port Settings</w:t>
       </w:r>
     </w:p>
     <w:p>
@@ -5674,7 +6235,63 @@
           <w:rFonts w:ascii="Times New Roman" w:eastAsia="Times New Roman" w:hAnsi="Times New Roman" w:cs="Times New Roman"/>
           <w:szCs w:val="20"/>
         </w:rPr>
-        <w:t>Select Edit Database Port Number</w:t>
+        <w:t xml:space="preserve">Click on the settings </w:t>
+      </w:r>
+      <w:r>
+        <w:rPr>
+          <w:rFonts w:ascii="Times New Roman" w:eastAsia="Times New Roman" w:hAnsi="Times New Roman" w:cs="Times New Roman"/>
+          <w:szCs w:val="20"/>
+        </w:rPr>
+        <w:t xml:space="preserve">menu </w:t>
+      </w:r>
+      <w:r>
+        <w:rPr>
+          <w:rFonts w:ascii="Times New Roman" w:eastAsia="Times New Roman" w:hAnsi="Times New Roman" w:cs="Times New Roman"/>
+          <w:szCs w:val="20"/>
+        </w:rPr>
+        <w:t>Tab</w:t>
+      </w:r>
+      <w:r>
+        <w:rPr>
+          <w:rFonts w:ascii="Times New Roman" w:eastAsia="Times New Roman" w:hAnsi="Times New Roman" w:cs="Times New Roman"/>
+          <w:szCs w:val="20"/>
+        </w:rPr>
+        <w:t xml:space="preserve"> </w:t>
+      </w:r>
+      <w:r>
+        <w:rPr>
+          <w:rFonts w:ascii="Times New Roman" w:eastAsia="Times New Roman" w:hAnsi="Times New Roman" w:cs="Times New Roman"/>
+          <w:szCs w:val="20"/>
+        </w:rPr>
+        <w:t>on the top right of the main menu</w:t>
+      </w:r>
+      <w:r>
+        <w:rPr>
+          <w:rFonts w:ascii="Times New Roman" w:eastAsia="Times New Roman" w:hAnsi="Times New Roman" w:cs="Times New Roman"/>
+          <w:szCs w:val="20"/>
+        </w:rPr>
+        <w:t xml:space="preserve"> (shown in Figure 1)</w:t>
+      </w:r>
+      <w:r>
+        <w:rPr>
+          <w:rFonts w:ascii="Times New Roman" w:eastAsia="Times New Roman" w:hAnsi="Times New Roman" w:cs="Times New Roman"/>
+          <w:szCs w:val="20"/>
+        </w:rPr>
+        <w:t xml:space="preserve">, should be three </w:t>
+      </w:r>
+      <w:r>
+        <w:rPr>
+          <w:rFonts w:ascii="Times New Roman" w:eastAsia="Times New Roman" w:hAnsi="Times New Roman" w:cs="Times New Roman"/>
+          <w:szCs w:val="20"/>
+        </w:rPr>
+        <w:t xml:space="preserve">vertical white </w:t>
+      </w:r>
+      <w:r>
+        <w:rPr>
+          <w:rFonts w:ascii="Times New Roman" w:eastAsia="Times New Roman" w:hAnsi="Times New Roman" w:cs="Times New Roman"/>
+          <w:szCs w:val="20"/>
+        </w:rPr>
+        <w:t>dots</w:t>
       </w:r>
     </w:p>
     <w:p>
@@ -5700,7 +6317,7 @@
           <w:rFonts w:ascii="Times New Roman" w:eastAsia="Times New Roman" w:hAnsi="Times New Roman" w:cs="Times New Roman"/>
           <w:szCs w:val="20"/>
         </w:rPr>
-        <w:t>Set Database Service Port number to 8182</w:t>
+        <w:t>Select Edit Database Port Number</w:t>
       </w:r>
     </w:p>
     <w:p>
@@ -5726,7 +6343,7 @@
           <w:rFonts w:ascii="Times New Roman" w:eastAsia="Times New Roman" w:hAnsi="Times New Roman" w:cs="Times New Roman"/>
           <w:szCs w:val="20"/>
         </w:rPr>
-        <w:t>Select Edit Navigation Service Port Number</w:t>
+        <w:t>Set Database Service Port number to 8182</w:t>
       </w:r>
     </w:p>
     <w:p>
@@ -5752,7 +6369,7 @@
           <w:rFonts w:ascii="Times New Roman" w:eastAsia="Times New Roman" w:hAnsi="Times New Roman" w:cs="Times New Roman"/>
           <w:szCs w:val="20"/>
         </w:rPr>
-        <w:t>Set Navigation Service Port number to 8183</w:t>
+        <w:t>Select Edit Navigation Service Port Number</w:t>
       </w:r>
     </w:p>
     <w:p>
@@ -5778,7 +6395,7 @@
           <w:rFonts w:ascii="Times New Roman" w:eastAsia="Times New Roman" w:hAnsi="Times New Roman" w:cs="Times New Roman"/>
           <w:szCs w:val="20"/>
         </w:rPr>
-        <w:t>Select Edit IP Address</w:t>
+        <w:t>Set Navigation Service Port number to 8183</w:t>
       </w:r>
     </w:p>
     <w:p>
@@ -5804,7 +6421,7 @@
           <w:rFonts w:ascii="Times New Roman" w:eastAsia="Times New Roman" w:hAnsi="Times New Roman" w:cs="Times New Roman"/>
           <w:szCs w:val="20"/>
         </w:rPr>
-        <w:t>Set IP address to ‘localhost’</w:t>
+        <w:t>Select Edit IP Address</w:t>
       </w:r>
     </w:p>
     <w:p>
@@ -5830,7 +6447,7 @@
           <w:rFonts w:ascii="Times New Roman" w:eastAsia="Times New Roman" w:hAnsi="Times New Roman" w:cs="Times New Roman"/>
           <w:szCs w:val="20"/>
         </w:rPr>
-        <w:t>Select Save Preferences</w:t>
+        <w:t>Set IP address to ‘localhost’</w:t>
       </w:r>
     </w:p>
     <w:p>
@@ -5856,75 +6473,7 @@
           <w:rFonts w:ascii="Times New Roman" w:eastAsia="Times New Roman" w:hAnsi="Times New Roman" w:cs="Times New Roman"/>
           <w:szCs w:val="20"/>
         </w:rPr>
-        <w:t xml:space="preserve">Close and Restart Train </w:t>
-      </w:r>
-      <w:proofErr w:type="spellStart"/>
-      <w:r>
-        <w:rPr>
-          <w:rFonts w:ascii="Times New Roman" w:eastAsia="Times New Roman" w:hAnsi="Times New Roman" w:cs="Times New Roman"/>
-          <w:szCs w:val="20"/>
-        </w:rPr>
-        <w:t>Trax</w:t>
-      </w:r>
-      <w:proofErr w:type="spellEnd"/>
-      <w:r>
-        <w:rPr>
-          <w:rFonts w:ascii="Times New Roman" w:eastAsia="Times New Roman" w:hAnsi="Times New Roman" w:cs="Times New Roman"/>
-          <w:szCs w:val="20"/>
-        </w:rPr>
-        <w:t xml:space="preserve"> to connect to the Train Navigation Service and Train Navigation Database.</w:t>
-      </w:r>
-    </w:p>
-    <w:p>
-      <w:pPr>
-        <w:overflowPunct w:val="0"/>
-        <w:autoSpaceDE w:val="0"/>
-        <w:autoSpaceDN w:val="0"/>
-        <w:adjustRightInd w:val="0"/>
-        <w:spacing w:after="0" w:line="240" w:lineRule="auto"/>
-        <w:jc w:val="both"/>
-        <w:textAlignment w:val="baseline"/>
-        <w:rPr>
-          <w:rFonts w:ascii="Times New Roman" w:eastAsia="Times New Roman" w:hAnsi="Times New Roman" w:cs="Times New Roman"/>
-          <w:szCs w:val="20"/>
-        </w:rPr>
-      </w:pPr>
-    </w:p>
-    <w:p>
-      <w:pPr>
-        <w:overflowPunct w:val="0"/>
-        <w:autoSpaceDE w:val="0"/>
-        <w:autoSpaceDN w:val="0"/>
-        <w:adjustRightInd w:val="0"/>
-        <w:spacing w:after="0" w:line="240" w:lineRule="auto"/>
-        <w:jc w:val="both"/>
-        <w:textAlignment w:val="baseline"/>
-        <w:rPr>
-          <w:rFonts w:ascii="Times New Roman" w:eastAsia="Times New Roman" w:hAnsi="Times New Roman" w:cs="Times New Roman"/>
-          <w:szCs w:val="20"/>
-        </w:rPr>
-      </w:pPr>
-    </w:p>
-    <w:p>
-      <w:pPr>
-        <w:overflowPunct w:val="0"/>
-        <w:autoSpaceDE w:val="0"/>
-        <w:autoSpaceDN w:val="0"/>
-        <w:adjustRightInd w:val="0"/>
-        <w:spacing w:after="0" w:line="240" w:lineRule="auto"/>
-        <w:jc w:val="center"/>
-        <w:textAlignment w:val="baseline"/>
-        <w:rPr>
-          <w:rFonts w:ascii="Times New Roman" w:eastAsia="Times New Roman" w:hAnsi="Times New Roman" w:cs="Times New Roman"/>
-          <w:szCs w:val="20"/>
-        </w:rPr>
-      </w:pPr>
-      <w:r>
-        <w:rPr>
-          <w:rFonts w:ascii="Times New Roman" w:eastAsia="Times New Roman" w:hAnsi="Times New Roman" w:cs="Times New Roman"/>
-          <w:szCs w:val="20"/>
-        </w:rPr>
-        <w:t>[Database Data Uninstall]</w:t>
+        <w:t>Select Save Preferences</w:t>
       </w:r>
     </w:p>
     <w:p>
@@ -5939,6 +6488,43 @@
         <w:autoSpaceDN w:val="0"/>
         <w:adjustRightInd w:val="0"/>
         <w:spacing w:after="0" w:line="240" w:lineRule="auto"/>
+        <w:textAlignment w:val="baseline"/>
+        <w:rPr>
+          <w:rFonts w:ascii="Times New Roman" w:eastAsia="Times New Roman" w:hAnsi="Times New Roman" w:cs="Times New Roman"/>
+          <w:szCs w:val="20"/>
+        </w:rPr>
+      </w:pPr>
+      <w:r>
+        <w:rPr>
+          <w:rFonts w:ascii="Times New Roman" w:eastAsia="Times New Roman" w:hAnsi="Times New Roman" w:cs="Times New Roman"/>
+          <w:szCs w:val="20"/>
+        </w:rPr>
+        <w:t xml:space="preserve">Close and Restart Train </w:t>
+      </w:r>
+      <w:proofErr w:type="spellStart"/>
+      <w:r>
+        <w:rPr>
+          <w:rFonts w:ascii="Times New Roman" w:eastAsia="Times New Roman" w:hAnsi="Times New Roman" w:cs="Times New Roman"/>
+          <w:szCs w:val="20"/>
+        </w:rPr>
+        <w:t>Trax</w:t>
+      </w:r>
+      <w:proofErr w:type="spellEnd"/>
+      <w:r>
+        <w:rPr>
+          <w:rFonts w:ascii="Times New Roman" w:eastAsia="Times New Roman" w:hAnsi="Times New Roman" w:cs="Times New Roman"/>
+          <w:szCs w:val="20"/>
+        </w:rPr>
+        <w:t xml:space="preserve"> to connect to the Train Navigation Service and Train Navigation Database.</w:t>
+      </w:r>
+    </w:p>
+    <w:p>
+      <w:pPr>
+        <w:overflowPunct w:val="0"/>
+        <w:autoSpaceDE w:val="0"/>
+        <w:autoSpaceDN w:val="0"/>
+        <w:adjustRightInd w:val="0"/>
+        <w:spacing w:after="0" w:line="240" w:lineRule="auto"/>
         <w:jc w:val="both"/>
         <w:textAlignment w:val="baseline"/>
         <w:rPr>
@@ -5946,12 +6532,35 @@
           <w:szCs w:val="20"/>
         </w:rPr>
       </w:pPr>
-      <w:r>
-        <w:rPr>
-          <w:rFonts w:ascii="Times New Roman" w:eastAsia="Times New Roman" w:hAnsi="Times New Roman" w:cs="Times New Roman"/>
-          <w:szCs w:val="20"/>
-        </w:rPr>
-        <w:t>root/root are the default credential used for the MySQL Database</w:t>
+    </w:p>
+    <w:p>
+      <w:pPr>
+        <w:overflowPunct w:val="0"/>
+        <w:autoSpaceDE w:val="0"/>
+        <w:autoSpaceDN w:val="0"/>
+        <w:adjustRightInd w:val="0"/>
+        <w:spacing w:after="0" w:line="240" w:lineRule="auto"/>
+        <w:jc w:val="both"/>
+        <w:textAlignment w:val="baseline"/>
+        <w:rPr>
+          <w:rFonts w:ascii="Times New Roman" w:eastAsia="Times New Roman" w:hAnsi="Times New Roman" w:cs="Times New Roman"/>
+          <w:szCs w:val="20"/>
+        </w:rPr>
+      </w:pPr>
+    </w:p>
+    <w:p>
+      <w:pPr>
+        <w:pStyle w:val="Heading3"/>
+        <w:rPr>
+          <w:rFonts w:eastAsia="Times New Roman"/>
+        </w:rPr>
+      </w:pPr>
+      <w:r>
+        <w:rPr>
+          <w:rFonts w:eastAsia="Times New Roman"/>
+        </w:rPr>
+        <w:lastRenderedPageBreak/>
+        <w:t>Database Data Uninstall</w:t>
       </w:r>
     </w:p>
     <w:p>
@@ -5978,7 +6587,7 @@
           <w:rFonts w:ascii="Times New Roman" w:eastAsia="Times New Roman" w:hAnsi="Times New Roman" w:cs="Times New Roman"/>
           <w:szCs w:val="20"/>
         </w:rPr>
-        <w:t>3306 is the default DB port</w:t>
+        <w:t>root/root are the default credential used for the MySQL Database</w:t>
       </w:r>
     </w:p>
     <w:p>
@@ -6005,7 +6614,7 @@
           <w:rFonts w:ascii="Times New Roman" w:eastAsia="Times New Roman" w:hAnsi="Times New Roman" w:cs="Times New Roman"/>
           <w:szCs w:val="20"/>
         </w:rPr>
-        <w:t>localhost is the default DB host name</w:t>
+        <w:t>3306 is the default DB port</w:t>
       </w:r>
     </w:p>
     <w:p>
@@ -6032,6 +6641,33 @@
           <w:rFonts w:ascii="Times New Roman" w:eastAsia="Times New Roman" w:hAnsi="Times New Roman" w:cs="Times New Roman"/>
           <w:szCs w:val="20"/>
         </w:rPr>
+        <w:t>localhost is the default DB host name</w:t>
+      </w:r>
+    </w:p>
+    <w:p>
+      <w:pPr>
+        <w:pStyle w:val="ListParagraph"/>
+        <w:numPr>
+          <w:ilvl w:val="0"/>
+          <w:numId w:val="2"/>
+        </w:numPr>
+        <w:overflowPunct w:val="0"/>
+        <w:autoSpaceDE w:val="0"/>
+        <w:autoSpaceDN w:val="0"/>
+        <w:adjustRightInd w:val="0"/>
+        <w:spacing w:after="0" w:line="240" w:lineRule="auto"/>
+        <w:jc w:val="both"/>
+        <w:textAlignment w:val="baseline"/>
+        <w:rPr>
+          <w:rFonts w:ascii="Times New Roman" w:eastAsia="Times New Roman" w:hAnsi="Times New Roman" w:cs="Times New Roman"/>
+          <w:szCs w:val="20"/>
+        </w:rPr>
+      </w:pPr>
+      <w:r>
+        <w:rPr>
+          <w:rFonts w:ascii="Times New Roman" w:eastAsia="Times New Roman" w:hAnsi="Times New Roman" w:cs="Times New Roman"/>
+          <w:szCs w:val="20"/>
+        </w:rPr>
         <w:t>Call clear_train_data.bat to remove all of the data in the database</w:t>
       </w:r>
     </w:p>
@@ -6064,6 +6700,97 @@
           <w:szCs w:val="20"/>
         </w:rPr>
       </w:pPr>
+      <w:r>
+        <w:rPr>
+          <w:rFonts w:ascii="Times New Roman" w:eastAsia="Times New Roman" w:hAnsi="Times New Roman" w:cs="Times New Roman"/>
+          <w:noProof/>
+          <w:szCs w:val="20"/>
+        </w:rPr>
+        <w:drawing>
+          <wp:inline distT="0" distB="0" distL="0" distR="0" wp14:anchorId="7424A86E" wp14:editId="503FBCCC">
+            <wp:extent cx="5943600" cy="1670050"/>
+            <wp:effectExtent l="0" t="0" r="0" b="6350"/>
+            <wp:docPr id="19" name="Picture 19"/>
+            <wp:cNvGraphicFramePr>
+              <a:graphicFrameLocks xmlns:a="http://schemas.openxmlformats.org/drawingml/2006/main" noChangeAspect="1"/>
+            </wp:cNvGraphicFramePr>
+            <a:graphic xmlns:a="http://schemas.openxmlformats.org/drawingml/2006/main">
+              <a:graphicData uri="http://schemas.openxmlformats.org/drawingml/2006/picture">
+                <pic:pic xmlns:pic="http://schemas.openxmlformats.org/drawingml/2006/picture">
+                  <pic:nvPicPr>
+                    <pic:cNvPr id="8" name="Train Navigation Database Rest Service Command Arguments.png"/>
+                    <pic:cNvPicPr/>
+                  </pic:nvPicPr>
+                  <pic:blipFill>
+                    <a:blip r:embed="rId18">
+                      <a:extLst>
+                        <a:ext uri="{28A0092B-C50C-407E-A947-70E740481C1C}">
+                          <a14:useLocalDpi xmlns:a14="http://schemas.microsoft.com/office/drawing/2010/main" val="0"/>
+                        </a:ext>
+                      </a:extLst>
+                    </a:blip>
+                    <a:stretch>
+                      <a:fillRect/>
+                    </a:stretch>
+                  </pic:blipFill>
+                  <pic:spPr>
+                    <a:xfrm>
+                      <a:off x="0" y="0"/>
+                      <a:ext cx="5943600" cy="1670050"/>
+                    </a:xfrm>
+                    <a:prstGeom prst="rect">
+                      <a:avLst/>
+                    </a:prstGeom>
+                  </pic:spPr>
+                </pic:pic>
+              </a:graphicData>
+            </a:graphic>
+          </wp:inline>
+        </w:drawing>
+      </w:r>
+    </w:p>
+    <w:p>
+      <w:pPr>
+        <w:pStyle w:val="Caption"/>
+        <w:rPr>
+          <w:rFonts w:ascii="Times New Roman" w:eastAsia="Times New Roman" w:hAnsi="Times New Roman" w:cs="Times New Roman"/>
+          <w:szCs w:val="20"/>
+        </w:rPr>
+      </w:pPr>
+      <w:bookmarkStart w:id="11" w:name="_Ref449453896"/>
+      <w:r>
+        <w:t xml:space="preserve">Figure </w:t>
+      </w:r>
+      <w:r>
+        <w:fldChar w:fldCharType="begin"/>
+      </w:r>
+      <w:r>
+        <w:instrText xml:space="preserve"> SEQ Figure \* ARABIC </w:instrText>
+      </w:r>
+      <w:r>
+        <w:fldChar w:fldCharType="separate"/>
+      </w:r>
+      <w:r>
+        <w:rPr>
+          <w:noProof/>
+        </w:rPr>
+        <w:t>1</w:t>
+      </w:r>
+      <w:r>
+        <w:fldChar w:fldCharType="end"/>
+      </w:r>
+      <w:bookmarkEnd w:id="11"/>
+      <w:r>
+        <w:t xml:space="preserve"> Train Navigation Database Rest Service </w:t>
+      </w:r>
+      <w:proofErr w:type="spellStart"/>
+      <w:r>
+        <w:t>Commandline</w:t>
+      </w:r>
+      <w:proofErr w:type="spellEnd"/>
+      <w:r>
+        <w:t xml:space="preserve"> Arguments</w:t>
+      </w:r>
     </w:p>
     <w:p>
       <w:pPr>
@@ -6079,6 +6806,105 @@
           <w:szCs w:val="20"/>
         </w:rPr>
       </w:pPr>
+    </w:p>
+    <w:p>
+      <w:pPr>
+        <w:overflowPunct w:val="0"/>
+        <w:autoSpaceDE w:val="0"/>
+        <w:autoSpaceDN w:val="0"/>
+        <w:adjustRightInd w:val="0"/>
+        <w:spacing w:after="0" w:line="240" w:lineRule="auto"/>
+        <w:jc w:val="both"/>
+        <w:textAlignment w:val="baseline"/>
+        <w:rPr>
+          <w:rFonts w:ascii="Times New Roman" w:eastAsia="Times New Roman" w:hAnsi="Times New Roman" w:cs="Times New Roman"/>
+          <w:szCs w:val="20"/>
+        </w:rPr>
+      </w:pPr>
+      <w:r>
+        <w:rPr>
+          <w:noProof/>
+        </w:rPr>
+        <w:drawing>
+          <wp:inline distT="0" distB="0" distL="0" distR="0" wp14:anchorId="1F8AC719" wp14:editId="5653276E">
+            <wp:extent cx="5943600" cy="1670685"/>
+            <wp:effectExtent l="0" t="0" r="0" b="5715"/>
+            <wp:docPr id="20" name="Picture 20"/>
+            <wp:cNvGraphicFramePr>
+              <a:graphicFrameLocks xmlns:a="http://schemas.openxmlformats.org/drawingml/2006/main" noChangeAspect="1"/>
+            </wp:cNvGraphicFramePr>
+            <a:graphic xmlns:a="http://schemas.openxmlformats.org/drawingml/2006/main">
+              <a:graphicData uri="http://schemas.openxmlformats.org/drawingml/2006/picture">
+                <pic:pic xmlns:pic="http://schemas.openxmlformats.org/drawingml/2006/picture">
+                  <pic:nvPicPr>
+                    <pic:cNvPr id="1" name=""/>
+                    <pic:cNvPicPr/>
+                  </pic:nvPicPr>
+                  <pic:blipFill>
+                    <a:blip r:embed="rId19"/>
+                    <a:stretch>
+                      <a:fillRect/>
+                    </a:stretch>
+                  </pic:blipFill>
+                  <pic:spPr>
+                    <a:xfrm>
+                      <a:off x="0" y="0"/>
+                      <a:ext cx="5943600" cy="1670685"/>
+                    </a:xfrm>
+                    <a:prstGeom prst="rect">
+                      <a:avLst/>
+                    </a:prstGeom>
+                  </pic:spPr>
+                </pic:pic>
+              </a:graphicData>
+            </a:graphic>
+          </wp:inline>
+        </w:drawing>
+      </w:r>
+    </w:p>
+    <w:p>
+      <w:pPr>
+        <w:pStyle w:val="Caption"/>
+        <w:jc w:val="both"/>
+        <w:rPr>
+          <w:rFonts w:ascii="Times New Roman" w:eastAsia="Times New Roman" w:hAnsi="Times New Roman" w:cs="Times New Roman"/>
+          <w:szCs w:val="20"/>
+        </w:rPr>
+      </w:pPr>
+      <w:bookmarkStart w:id="12" w:name="_Ref449453880"/>
+      <w:r>
+        <w:t xml:space="preserve">Figure </w:t>
+      </w:r>
+      <w:r>
+        <w:fldChar w:fldCharType="begin"/>
+      </w:r>
+      <w:r>
+        <w:instrText xml:space="preserve"> SEQ Figure \* ARABIC </w:instrText>
+      </w:r>
+      <w:r>
+        <w:fldChar w:fldCharType="separate"/>
+      </w:r>
+      <w:r>
+        <w:rPr>
+          <w:noProof/>
+        </w:rPr>
+        <w:t>2</w:t>
+      </w:r>
+      <w:r>
+        <w:fldChar w:fldCharType="end"/>
+      </w:r>
+      <w:bookmarkEnd w:id="12"/>
+      <w:r>
+        <w:t xml:space="preserve"> Train Navigation Service Rest Service </w:t>
+      </w:r>
+      <w:proofErr w:type="spellStart"/>
+      <w:r>
+        <w:t>Commandline</w:t>
+      </w:r>
+      <w:proofErr w:type="spellEnd"/>
+      <w:r>
+        <w:t xml:space="preserve"> Arguments</w:t>
+      </w:r>
     </w:p>
     <w:p>
       <w:pPr>
@@ -6117,14 +6943,14 @@
           <w:rFonts w:ascii="Times New Roman" w:eastAsia="Times New Roman" w:hAnsi="Times New Roman" w:cs="Times New Roman"/>
         </w:rPr>
       </w:pPr>
-      <w:bookmarkStart w:id="10" w:name="_Toc449450989"/>
+      <w:bookmarkStart w:id="13" w:name="_Toc449450989"/>
       <w:r>
         <w:rPr>
           <w:rFonts w:ascii="Times New Roman" w:eastAsia="Times New Roman" w:hAnsi="Times New Roman" w:cs="Times New Roman"/>
         </w:rPr>
         <w:t>USING the APPLICATION</w:t>
       </w:r>
-      <w:bookmarkEnd w:id="10"/>
+      <w:bookmarkEnd w:id="13"/>
     </w:p>
     <w:p>
       <w:pPr>
@@ -6138,19 +6964,19 @@
       <w:pPr>
         <w:pStyle w:val="Heading2"/>
       </w:pPr>
-      <w:bookmarkStart w:id="11" w:name="_Toc449450990"/>
+      <w:bookmarkStart w:id="14" w:name="_Toc449450990"/>
       <w:r>
         <w:t>4.1</w:t>
       </w:r>
       <w:r>
         <w:tab/>
       </w:r>
-      <w:bookmarkStart w:id="12" w:name="Settings"/>
-      <w:bookmarkEnd w:id="12"/>
+      <w:bookmarkStart w:id="15" w:name="Settings"/>
+      <w:bookmarkEnd w:id="15"/>
       <w:r>
         <w:t>Settings</w:t>
       </w:r>
-      <w:bookmarkEnd w:id="11"/>
+      <w:bookmarkEnd w:id="14"/>
     </w:p>
     <w:p>
       <w:pPr>
@@ -6345,7 +7171,7 @@
           <wp:inline distT="0" distB="0" distL="0" distR="0" wp14:anchorId="0520F7CE" wp14:editId="5CCF539B">
             <wp:extent cx="5943600" cy="1510665"/>
             <wp:effectExtent l="0" t="0" r="0" b="0"/>
-            <wp:docPr id="1" name="Picture 1"/>
+            <wp:docPr id="21" name="Picture 21"/>
             <wp:cNvGraphicFramePr>
               <a:graphicFrameLocks xmlns:a="http://schemas.openxmlformats.org/drawingml/2006/main" noChangeAspect="1"/>
             </wp:cNvGraphicFramePr>
@@ -6357,7 +7183,7 @@
                     <pic:cNvPicPr/>
                   </pic:nvPicPr>
                   <pic:blipFill>
-                    <a:blip r:embed="rId18" cstate="print">
+                    <a:blip r:embed="rId20" cstate="print">
                       <a:extLst>
                         <a:ext uri="{28A0092B-C50C-407E-A947-70E740481C1C}">
                           <a14:useLocalDpi xmlns:a14="http://schemas.microsoft.com/office/drawing/2010/main" val="0"/>
@@ -6390,7 +7216,7 @@
         <w:spacing w:after="0"/>
         <w:jc w:val="center"/>
       </w:pPr>
-      <w:bookmarkStart w:id="13" w:name="_Toc449450974"/>
+      <w:bookmarkStart w:id="16" w:name="_Toc449450974"/>
       <w:r>
         <w:t xml:space="preserve">Figure </w:t>
       </w:r>
@@ -6407,7 +7233,7 @@
         <w:rPr>
           <w:noProof/>
         </w:rPr>
-        <w:t>1</w:t>
+        <w:t>3</w:t>
       </w:r>
       <w:r>
         <w:rPr>
@@ -6418,7 +7244,7 @@
       <w:r>
         <w:t>.  Settings Menu</w:t>
       </w:r>
-      <w:bookmarkEnd w:id="13"/>
+      <w:bookmarkEnd w:id="16"/>
     </w:p>
     <w:p/>
     <w:p>
@@ -6431,7 +7257,7 @@
           <w:szCs w:val="20"/>
         </w:rPr>
       </w:pPr>
-      <w:bookmarkStart w:id="14" w:name="_Toc449450991"/>
+      <w:bookmarkStart w:id="17" w:name="_Toc449450991"/>
       <w:r>
         <w:rPr>
           <w:rFonts w:ascii="Times New Roman" w:eastAsia="Times New Roman" w:hAnsi="Times New Roman" w:cs="Times New Roman"/>
@@ -6448,8 +7274,8 @@
         </w:rPr>
         <w:tab/>
       </w:r>
-      <w:bookmarkStart w:id="15" w:name="Server"/>
-      <w:bookmarkEnd w:id="15"/>
+      <w:bookmarkStart w:id="18" w:name="Server"/>
+      <w:bookmarkEnd w:id="18"/>
       <w:r>
         <w:rPr>
           <w:rFonts w:ascii="Times New Roman" w:eastAsia="Times New Roman" w:hAnsi="Times New Roman" w:cs="Times New Roman"/>
@@ -6474,7 +7300,7 @@
         </w:rPr>
         <w:t>Port Number</w:t>
       </w:r>
-      <w:bookmarkEnd w:id="14"/>
+      <w:bookmarkEnd w:id="17"/>
     </w:p>
     <w:p>
       <w:pPr>
@@ -6555,7 +7381,7 @@
           <w:szCs w:val="20"/>
         </w:rPr>
       </w:pPr>
-      <w:bookmarkStart w:id="16" w:name="_Toc449450992"/>
+      <w:bookmarkStart w:id="19" w:name="_Toc449450992"/>
       <w:r>
         <w:rPr>
           <w:rFonts w:ascii="Times New Roman" w:eastAsia="Times New Roman" w:hAnsi="Times New Roman" w:cs="Times New Roman"/>
@@ -6589,7 +7415,7 @@
         </w:rPr>
         <w:t xml:space="preserve"> Port Number</w:t>
       </w:r>
-      <w:bookmarkEnd w:id="16"/>
+      <w:bookmarkEnd w:id="19"/>
     </w:p>
     <w:p>
       <w:pPr>
@@ -6649,7 +7475,7 @@
           <w:szCs w:val="20"/>
         </w:rPr>
       </w:pPr>
-      <w:bookmarkStart w:id="17" w:name="_Toc449450993"/>
+      <w:bookmarkStart w:id="20" w:name="_Toc449450993"/>
       <w:r>
         <w:rPr>
           <w:rFonts w:ascii="Times New Roman" w:eastAsia="Times New Roman" w:hAnsi="Times New Roman" w:cs="Times New Roman"/>
@@ -6658,8 +7484,8 @@
         </w:rPr>
         <w:t>4.1.2</w:t>
       </w:r>
-      <w:bookmarkStart w:id="18" w:name="Username"/>
-      <w:bookmarkEnd w:id="18"/>
+      <w:bookmarkStart w:id="21" w:name="Username"/>
+      <w:bookmarkEnd w:id="21"/>
       <w:r>
         <w:rPr>
           <w:rFonts w:ascii="Times New Roman" w:eastAsia="Times New Roman" w:hAnsi="Times New Roman" w:cs="Times New Roman"/>
@@ -6692,7 +7518,7 @@
         </w:rPr>
         <w:t>IP Address</w:t>
       </w:r>
-      <w:bookmarkEnd w:id="17"/>
+      <w:bookmarkEnd w:id="20"/>
     </w:p>
     <w:p>
       <w:pPr>
@@ -6759,7 +7585,7 @@
           <w:szCs w:val="20"/>
         </w:rPr>
       </w:pPr>
-      <w:bookmarkStart w:id="19" w:name="_Toc449450994"/>
+      <w:bookmarkStart w:id="22" w:name="_Toc449450994"/>
       <w:r>
         <w:rPr>
           <w:rFonts w:ascii="Times New Roman" w:eastAsia="Times New Roman" w:hAnsi="Times New Roman" w:cs="Times New Roman"/>
@@ -6776,8 +7602,8 @@
         </w:rPr>
         <w:tab/>
       </w:r>
-      <w:bookmarkStart w:id="20" w:name="Password"/>
-      <w:bookmarkEnd w:id="20"/>
+      <w:bookmarkStart w:id="23" w:name="Password"/>
+      <w:bookmarkEnd w:id="23"/>
       <w:r>
         <w:rPr>
           <w:rFonts w:ascii="Times New Roman" w:eastAsia="Times New Roman" w:hAnsi="Times New Roman" w:cs="Times New Roman"/>
@@ -6794,7 +7620,7 @@
         </w:rPr>
         <w:t>Settings</w:t>
       </w:r>
-      <w:bookmarkEnd w:id="19"/>
+      <w:bookmarkEnd w:id="22"/>
     </w:p>
     <w:p>
       <w:pPr>
@@ -6883,19 +7709,19 @@
       <w:pPr>
         <w:pStyle w:val="Heading2"/>
       </w:pPr>
-      <w:bookmarkStart w:id="21" w:name="_Toc449450995"/>
+      <w:bookmarkStart w:id="24" w:name="_Toc449450995"/>
       <w:r>
         <w:t>4.2</w:t>
       </w:r>
       <w:r>
         <w:tab/>
       </w:r>
-      <w:bookmarkStart w:id="22" w:name="Connect_DisconnectionToDatabase"/>
-      <w:bookmarkEnd w:id="22"/>
+      <w:bookmarkStart w:id="25" w:name="Connect_DisconnectionToDatabase"/>
+      <w:bookmarkEnd w:id="25"/>
       <w:r>
         <w:t>Main Menu View</w:t>
       </w:r>
-      <w:bookmarkEnd w:id="21"/>
+      <w:bookmarkEnd w:id="24"/>
     </w:p>
     <w:p>
       <w:pPr>
@@ -7054,7 +7880,7 @@
           <wp:inline distT="0" distB="0" distL="0" distR="0" wp14:anchorId="18C73CE0" wp14:editId="2E770F81">
             <wp:extent cx="5943600" cy="3714750"/>
             <wp:effectExtent l="0" t="0" r="0" b="0"/>
-            <wp:docPr id="3" name="Picture 3"/>
+            <wp:docPr id="22" name="Picture 22"/>
             <wp:cNvGraphicFramePr>
               <a:graphicFrameLocks xmlns:a="http://schemas.openxmlformats.org/drawingml/2006/main" noChangeAspect="1"/>
             </wp:cNvGraphicFramePr>
@@ -7066,7 +7892,7 @@
                     <pic:cNvPicPr/>
                   </pic:nvPicPr>
                   <pic:blipFill>
-                    <a:blip r:embed="rId19" cstate="print">
+                    <a:blip r:embed="rId21" cstate="print">
                       <a:extLst>
                         <a:ext uri="{28A0092B-C50C-407E-A947-70E740481C1C}">
                           <a14:useLocalDpi xmlns:a14="http://schemas.microsoft.com/office/drawing/2010/main" val="0"/>
@@ -7099,7 +7925,7 @@
         <w:spacing w:after="0"/>
         <w:jc w:val="center"/>
       </w:pPr>
-      <w:bookmarkStart w:id="23" w:name="_Toc449450975"/>
+      <w:bookmarkStart w:id="26" w:name="_Toc449450975"/>
       <w:r>
         <w:t xml:space="preserve">Figure </w:t>
       </w:r>
@@ -7116,7 +7942,7 @@
         <w:rPr>
           <w:noProof/>
         </w:rPr>
-        <w:t>2</w:t>
+        <w:t>4</w:t>
       </w:r>
       <w:r>
         <w:rPr>
@@ -7130,7 +7956,7 @@
       <w:r>
         <w:t xml:space="preserve"> Main Menu View</w:t>
       </w:r>
-      <w:bookmarkEnd w:id="23"/>
+      <w:bookmarkEnd w:id="26"/>
     </w:p>
     <w:p>
       <w:pPr>
@@ -7159,19 +7985,19 @@
       <w:pPr>
         <w:pStyle w:val="Heading2"/>
       </w:pPr>
-      <w:bookmarkStart w:id="24" w:name="_Toc449450996"/>
+      <w:bookmarkStart w:id="27" w:name="_Toc449450996"/>
       <w:r>
         <w:t>4.3</w:t>
       </w:r>
       <w:r>
         <w:tab/>
       </w:r>
-      <w:bookmarkStart w:id="25" w:name="StudentInformation"/>
-      <w:bookmarkEnd w:id="25"/>
+      <w:bookmarkStart w:id="28" w:name="StudentInformation"/>
+      <w:bookmarkEnd w:id="28"/>
       <w:r>
         <w:t>Train Monitor View</w:t>
       </w:r>
-      <w:bookmarkEnd w:id="24"/>
+      <w:bookmarkEnd w:id="27"/>
     </w:p>
     <w:p>
       <w:pPr>
@@ -7387,7 +8213,7 @@
                     <pic:cNvPicPr/>
                   </pic:nvPicPr>
                   <pic:blipFill>
-                    <a:blip r:embed="rId20" cstate="print">
+                    <a:blip r:embed="rId22" cstate="print">
                       <a:extLst>
                         <a:ext uri="{28A0092B-C50C-407E-A947-70E740481C1C}">
                           <a14:useLocalDpi xmlns:a14="http://schemas.microsoft.com/office/drawing/2010/main" val="0"/>
@@ -7420,7 +8246,7 @@
         <w:spacing w:after="0"/>
         <w:jc w:val="center"/>
       </w:pPr>
-      <w:bookmarkStart w:id="26" w:name="_Toc449450976"/>
+      <w:bookmarkStart w:id="29" w:name="_Toc449450976"/>
       <w:r>
         <w:t xml:space="preserve">Figure </w:t>
       </w:r>
@@ -7437,7 +8263,7 @@
         <w:rPr>
           <w:noProof/>
         </w:rPr>
-        <w:t>3</w:t>
+        <w:t>5</w:t>
       </w:r>
       <w:r>
         <w:rPr>
@@ -7451,7 +8277,7 @@
       <w:r>
         <w:t>Train Monitor View</w:t>
       </w:r>
-      <w:bookmarkEnd w:id="26"/>
+      <w:bookmarkEnd w:id="29"/>
     </w:p>
     <w:p>
       <w:pPr>
@@ -7491,7 +8317,7 @@
           <w:szCs w:val="20"/>
         </w:rPr>
       </w:pPr>
-      <w:bookmarkStart w:id="27" w:name="_Toc449450997"/>
+      <w:bookmarkStart w:id="30" w:name="_Toc449450997"/>
       <w:r>
         <w:rPr>
           <w:rFonts w:ascii="Times New Roman" w:eastAsia="Times New Roman" w:hAnsi="Times New Roman" w:cs="Times New Roman"/>
@@ -7508,8 +8334,8 @@
         </w:rPr>
         <w:tab/>
       </w:r>
-      <w:bookmarkStart w:id="28" w:name="AddRecord"/>
-      <w:bookmarkEnd w:id="28"/>
+      <w:bookmarkStart w:id="31" w:name="AddRecord"/>
+      <w:bookmarkEnd w:id="31"/>
       <w:r>
         <w:rPr>
           <w:rFonts w:ascii="Times New Roman" w:eastAsia="Times New Roman" w:hAnsi="Times New Roman" w:cs="Times New Roman"/>
@@ -7518,7 +8344,7 @@
         </w:rPr>
         <w:t>Track Diagram</w:t>
       </w:r>
-      <w:bookmarkEnd w:id="27"/>
+      <w:bookmarkEnd w:id="30"/>
     </w:p>
     <w:p>
       <w:pPr>
@@ -7606,7 +8432,7 @@
           <w:szCs w:val="20"/>
         </w:rPr>
       </w:pPr>
-      <w:bookmarkStart w:id="29" w:name="_Toc449450998"/>
+      <w:bookmarkStart w:id="32" w:name="_Toc449450998"/>
       <w:r>
         <w:rPr>
           <w:rFonts w:ascii="Times New Roman" w:eastAsia="Times New Roman" w:hAnsi="Times New Roman" w:cs="Times New Roman"/>
@@ -7623,8 +8449,8 @@
         </w:rPr>
         <w:tab/>
       </w:r>
-      <w:bookmarkStart w:id="30" w:name="UpdateRecord"/>
-      <w:bookmarkEnd w:id="30"/>
+      <w:bookmarkStart w:id="33" w:name="UpdateRecord"/>
+      <w:bookmarkEnd w:id="33"/>
       <w:r>
         <w:rPr>
           <w:rFonts w:ascii="Times New Roman" w:eastAsia="Times New Roman" w:hAnsi="Times New Roman" w:cs="Times New Roman"/>
@@ -7633,7 +8459,7 @@
         </w:rPr>
         <w:t>Track Switches</w:t>
       </w:r>
-      <w:bookmarkEnd w:id="29"/>
+      <w:bookmarkEnd w:id="32"/>
     </w:p>
     <w:p>
       <w:pPr>
@@ -7646,8 +8472,6 @@
           <w:rFonts w:ascii="Times New Roman" w:hAnsi="Times New Roman" w:cs="Times New Roman"/>
         </w:rPr>
       </w:pPr>
-      <w:bookmarkStart w:id="31" w:name="_GoBack"/>
-      <w:bookmarkEnd w:id="31"/>
       <w:r>
         <w:rPr>
           <w:rFonts w:ascii="Times New Roman" w:hAnsi="Times New Roman" w:cs="Times New Roman"/>
@@ -7718,7 +8542,7 @@
                     <pic:cNvPicPr/>
                   </pic:nvPicPr>
                   <pic:blipFill>
-                    <a:blip r:embed="rId21" cstate="print">
+                    <a:blip r:embed="rId23" cstate="print">
                       <a:extLst>
                         <a:ext uri="{28A0092B-C50C-407E-A947-70E740481C1C}">
                           <a14:useLocalDpi xmlns:a14="http://schemas.microsoft.com/office/drawing/2010/main" val="0"/>
@@ -7764,7 +8588,7 @@
                     <pic:cNvPicPr/>
                   </pic:nvPicPr>
                   <pic:blipFill>
-                    <a:blip r:embed="rId22" cstate="print">
+                    <a:blip r:embed="rId24" cstate="print">
                       <a:extLst>
                         <a:ext uri="{28A0092B-C50C-407E-A947-70E740481C1C}">
                           <a14:useLocalDpi xmlns:a14="http://schemas.microsoft.com/office/drawing/2010/main" val="0"/>
@@ -7797,7 +8621,7 @@
         <w:spacing w:after="0"/>
         <w:jc w:val="center"/>
       </w:pPr>
-      <w:bookmarkStart w:id="32" w:name="_Toc449450977"/>
+      <w:bookmarkStart w:id="34" w:name="_Toc449450977"/>
       <w:r>
         <w:t xml:space="preserve">Figure </w:t>
       </w:r>
@@ -7814,7 +8638,7 @@
         <w:rPr>
           <w:noProof/>
         </w:rPr>
-        <w:t>4</w:t>
+        <w:t>6</w:t>
       </w:r>
       <w:r>
         <w:rPr>
@@ -7828,7 +8652,7 @@
       <w:r>
         <w:t xml:space="preserve"> icons</w:t>
       </w:r>
-      <w:bookmarkEnd w:id="32"/>
+      <w:bookmarkEnd w:id="34"/>
     </w:p>
     <w:p/>
     <w:p>
@@ -7911,7 +8735,7 @@
                     <pic:cNvPicPr/>
                   </pic:nvPicPr>
                   <pic:blipFill rotWithShape="1">
-                    <a:blip r:embed="rId23">
+                    <a:blip r:embed="rId25">
                       <a:extLst>
                         <a:ext uri="{28A0092B-C50C-407E-A947-70E740481C1C}">
                           <a14:useLocalDpi xmlns:a14="http://schemas.microsoft.com/office/drawing/2010/main" val="0"/>
@@ -7970,7 +8794,7 @@
                     <pic:cNvPicPr/>
                   </pic:nvPicPr>
                   <pic:blipFill>
-                    <a:blip r:embed="rId24">
+                    <a:blip r:embed="rId26">
                       <a:extLst>
                         <a:ext uri="{28A0092B-C50C-407E-A947-70E740481C1C}">
                           <a14:useLocalDpi xmlns:a14="http://schemas.microsoft.com/office/drawing/2010/main" val="0"/>
@@ -8003,7 +8827,7 @@
         <w:spacing w:after="0"/>
         <w:jc w:val="center"/>
       </w:pPr>
-      <w:bookmarkStart w:id="33" w:name="_Toc449450978"/>
+      <w:bookmarkStart w:id="35" w:name="_Toc449450978"/>
       <w:r>
         <w:t xml:space="preserve">Figure </w:t>
       </w:r>
@@ -8020,7 +8844,7 @@
         <w:rPr>
           <w:noProof/>
         </w:rPr>
-        <w:t>5</w:t>
+        <w:t>7</w:t>
       </w:r>
       <w:r>
         <w:rPr>
@@ -8035,17 +8859,9 @@
         <w:t>Switch State change</w:t>
       </w:r>
       <w:r>
-        <w:t xml:space="preserve"> from Pass to </w:t>
-      </w:r>
-      <w:proofErr w:type="gramStart"/>
-      <w:r>
-        <w:t>Bypass</w:t>
-      </w:r>
-      <w:proofErr w:type="gramEnd"/>
-      <w:r>
-        <w:t xml:space="preserve"> mode</w:t>
-      </w:r>
-      <w:bookmarkEnd w:id="33"/>
+        <w:t xml:space="preserve"> from Pass to Bypass mode</w:t>
+      </w:r>
+      <w:bookmarkEnd w:id="35"/>
     </w:p>
     <w:p>
       <w:pPr>
@@ -8090,7 +8906,7 @@
           <w:szCs w:val="20"/>
         </w:rPr>
       </w:pPr>
-      <w:bookmarkStart w:id="34" w:name="_Toc449450999"/>
+      <w:bookmarkStart w:id="36" w:name="_Toc449450999"/>
       <w:r>
         <w:rPr>
           <w:rFonts w:ascii="Times New Roman" w:eastAsia="Times New Roman" w:hAnsi="Times New Roman" w:cs="Times New Roman"/>
@@ -8107,8 +8923,8 @@
         </w:rPr>
         <w:tab/>
       </w:r>
-      <w:bookmarkStart w:id="35" w:name="ClearFields"/>
-      <w:bookmarkEnd w:id="35"/>
+      <w:bookmarkStart w:id="37" w:name="ClearFields"/>
+      <w:bookmarkEnd w:id="37"/>
       <w:r>
         <w:rPr>
           <w:rFonts w:ascii="Times New Roman" w:eastAsia="Times New Roman" w:hAnsi="Times New Roman" w:cs="Times New Roman"/>
@@ -8117,7 +8933,7 @@
         </w:rPr>
         <w:t>Train Position</w:t>
       </w:r>
-      <w:bookmarkEnd w:id="34"/>
+      <w:bookmarkEnd w:id="36"/>
     </w:p>
     <w:p/>
     <w:p>
@@ -8258,7 +9074,7 @@
                     <pic:cNvPicPr/>
                   </pic:nvPicPr>
                   <pic:blipFill>
-                    <a:blip r:embed="rId25">
+                    <a:blip r:embed="rId27">
                       <a:extLst>
                         <a:ext uri="{28A0092B-C50C-407E-A947-70E740481C1C}">
                           <a14:useLocalDpi xmlns:a14="http://schemas.microsoft.com/office/drawing/2010/main" val="0"/>
@@ -8292,7 +9108,7 @@
       </w:r>
     </w:p>
     <w:p>
-      <w:bookmarkStart w:id="36" w:name="_Toc449450979"/>
+      <w:bookmarkStart w:id="38" w:name="_Toc449450979"/>
     </w:p>
     <w:p>
       <w:pPr>
@@ -8329,7 +9145,7 @@
         <w:rPr>
           <w:noProof/>
         </w:rPr>
-        <w:t>6</w:t>
+        <w:t>8</w:t>
       </w:r>
       <w:r>
         <w:rPr>
@@ -8340,7 +9156,7 @@
       <w:r>
         <w:t>.  Train Position Icon</w:t>
       </w:r>
-      <w:bookmarkEnd w:id="36"/>
+      <w:bookmarkEnd w:id="38"/>
     </w:p>
     <w:p/>
     <w:p>
@@ -8425,8 +9241,8 @@
 </file>
 
 <file path=word/comments.xml><?xml version="1.0" encoding="utf-8"?>
-<w:comments xmlns:wpc="http://schemas.microsoft.com/office/word/2010/wordprocessingCanvas" xmlns:mc="http://schemas.openxmlformats.org/markup-compatibility/2006" xmlns:o="urn:schemas-microsoft-com:office:office" xmlns:r="http://schemas.openxmlformats.org/officeDocument/2006/relationships" xmlns:m="http://schemas.openxmlformats.org/officeDocument/2006/math" xmlns:v="urn:schemas-microsoft-com:vml" xmlns:wp14="http://schemas.microsoft.com/office/word/2010/wordprocessingDrawing" xmlns:wp="http://schemas.openxmlformats.org/drawingml/2006/wordprocessingDrawing" xmlns:w10="urn:schemas-microsoft-com:office:word" xmlns:w="http://schemas.openxmlformats.org/wordprocessingml/2006/main" xmlns:w14="http://schemas.microsoft.com/office/word/2010/wordml" xmlns:w15="http://schemas.microsoft.com/office/word/2012/wordml" xmlns:wpg="http://schemas.microsoft.com/office/word/2010/wordprocessingGroup" xmlns:wpi="http://schemas.microsoft.com/office/word/2010/wordprocessingInk" xmlns:wne="http://schemas.microsoft.com/office/word/2006/wordml" xmlns:wps="http://schemas.microsoft.com/office/word/2010/wordprocessingShape" mc:Ignorable="w14 w15 wp14">
-  <w:comment w:id="9" w:author="Rashad Madyun" w:date="2016-04-26T14:50:00Z" w:initials="RM">
+<w:comments xmlns:wpc="http://schemas.microsoft.com/office/word/2010/wordprocessingCanvas" xmlns:cx="http://schemas.microsoft.com/office/drawing/2014/chartex" xmlns:cx1="http://schemas.microsoft.com/office/drawing/2015/9/8/chartex" xmlns:cx2="http://schemas.microsoft.com/office/drawing/2015/10/21/chartex" xmlns:mc="http://schemas.openxmlformats.org/markup-compatibility/2006" xmlns:o="urn:schemas-microsoft-com:office:office" xmlns:r="http://schemas.openxmlformats.org/officeDocument/2006/relationships" xmlns:m="http://schemas.openxmlformats.org/officeDocument/2006/math" xmlns:v="urn:schemas-microsoft-com:vml" xmlns:wp14="http://schemas.microsoft.com/office/word/2010/wordprocessingDrawing" xmlns:wp="http://schemas.openxmlformats.org/drawingml/2006/wordprocessingDrawing" xmlns:w10="urn:schemas-microsoft-com:office:word" xmlns:w="http://schemas.openxmlformats.org/wordprocessingml/2006/main" xmlns:w14="http://schemas.microsoft.com/office/word/2010/wordml" xmlns:w15="http://schemas.microsoft.com/office/word/2012/wordml" xmlns:w16se="http://schemas.microsoft.com/office/word/2015/wordml/symex" xmlns:wpg="http://schemas.microsoft.com/office/word/2010/wordprocessingGroup" xmlns:wpi="http://schemas.microsoft.com/office/word/2010/wordprocessingInk" xmlns:wne="http://schemas.microsoft.com/office/word/2006/wordml" xmlns:wps="http://schemas.microsoft.com/office/word/2010/wordprocessingShape" mc:Ignorable="w14 w15 w16se wp14">
+  <w:comment w:id="10" w:author="Rashad Madyun" w:date="2016-04-26T14:50:00Z" w:initials="RM">
     <w:p>
       <w:pPr>
         <w:pStyle w:val="CommentText"/>
@@ -8446,13 +9262,13 @@
 </file>
 
 <file path=word/commentsExtended.xml><?xml version="1.0" encoding="utf-8"?>
-<w15:commentsEx xmlns:wpc="http://schemas.microsoft.com/office/word/2010/wordprocessingCanvas" xmlns:mc="http://schemas.openxmlformats.org/markup-compatibility/2006" xmlns:o="urn:schemas-microsoft-com:office:office" xmlns:r="http://schemas.openxmlformats.org/officeDocument/2006/relationships" xmlns:m="http://schemas.openxmlformats.org/officeDocument/2006/math" xmlns:v="urn:schemas-microsoft-com:vml" xmlns:wp14="http://schemas.microsoft.com/office/word/2010/wordprocessingDrawing" xmlns:wp="http://schemas.openxmlformats.org/drawingml/2006/wordprocessingDrawing" xmlns:w10="urn:schemas-microsoft-com:office:word" xmlns:w="http://schemas.openxmlformats.org/wordprocessingml/2006/main" xmlns:w14="http://schemas.microsoft.com/office/word/2010/wordml" xmlns:w15="http://schemas.microsoft.com/office/word/2012/wordml" xmlns:wpg="http://schemas.microsoft.com/office/word/2010/wordprocessingGroup" xmlns:wpi="http://schemas.microsoft.com/office/word/2010/wordprocessingInk" xmlns:wne="http://schemas.microsoft.com/office/word/2006/wordml" xmlns:wps="http://schemas.microsoft.com/office/word/2010/wordprocessingShape" mc:Ignorable="w14 w15 wp14">
+<w15:commentsEx xmlns:wpc="http://schemas.microsoft.com/office/word/2010/wordprocessingCanvas" xmlns:cx="http://schemas.microsoft.com/office/drawing/2014/chartex" xmlns:cx1="http://schemas.microsoft.com/office/drawing/2015/9/8/chartex" xmlns:cx2="http://schemas.microsoft.com/office/drawing/2015/10/21/chartex" xmlns:mc="http://schemas.openxmlformats.org/markup-compatibility/2006" xmlns:o="urn:schemas-microsoft-com:office:office" xmlns:r="http://schemas.openxmlformats.org/officeDocument/2006/relationships" xmlns:m="http://schemas.openxmlformats.org/officeDocument/2006/math" xmlns:v="urn:schemas-microsoft-com:vml" xmlns:wp14="http://schemas.microsoft.com/office/word/2010/wordprocessingDrawing" xmlns:wp="http://schemas.openxmlformats.org/drawingml/2006/wordprocessingDrawing" xmlns:w10="urn:schemas-microsoft-com:office:word" xmlns:w="http://schemas.openxmlformats.org/wordprocessingml/2006/main" xmlns:w14="http://schemas.microsoft.com/office/word/2010/wordml" xmlns:w15="http://schemas.microsoft.com/office/word/2012/wordml" xmlns:w16se="http://schemas.microsoft.com/office/word/2015/wordml/symex" xmlns:wpg="http://schemas.microsoft.com/office/word/2010/wordprocessingGroup" xmlns:wpi="http://schemas.microsoft.com/office/word/2010/wordprocessingInk" xmlns:wne="http://schemas.microsoft.com/office/word/2006/wordml" xmlns:wps="http://schemas.microsoft.com/office/word/2010/wordprocessingShape" mc:Ignorable="w14 w15 w16se wp14">
   <w15:commentEx w15:paraId="626D0182" w15:done="0"/>
 </w15:commentsEx>
 </file>
 
 <file path=word/endnotes.xml><?xml version="1.0" encoding="utf-8"?>
-<w:endnotes xmlns:wpc="http://schemas.microsoft.com/office/word/2010/wordprocessingCanvas" xmlns:mc="http://schemas.openxmlformats.org/markup-compatibility/2006" xmlns:o="urn:schemas-microsoft-com:office:office" xmlns:r="http://schemas.openxmlformats.org/officeDocument/2006/relationships" xmlns:m="http://schemas.openxmlformats.org/officeDocument/2006/math" xmlns:v="urn:schemas-microsoft-com:vml" xmlns:wp14="http://schemas.microsoft.com/office/word/2010/wordprocessingDrawing" xmlns:wp="http://schemas.openxmlformats.org/drawingml/2006/wordprocessingDrawing" xmlns:w10="urn:schemas-microsoft-com:office:word" xmlns:w="http://schemas.openxmlformats.org/wordprocessingml/2006/main" xmlns:w14="http://schemas.microsoft.com/office/word/2010/wordml" xmlns:w15="http://schemas.microsoft.com/office/word/2012/wordml" xmlns:wpg="http://schemas.microsoft.com/office/word/2010/wordprocessingGroup" xmlns:wpi="http://schemas.microsoft.com/office/word/2010/wordprocessingInk" xmlns:wne="http://schemas.microsoft.com/office/word/2006/wordml" xmlns:wps="http://schemas.microsoft.com/office/word/2010/wordprocessingShape" mc:Ignorable="w14 w15 wp14">
+<w:endnotes xmlns:wpc="http://schemas.microsoft.com/office/word/2010/wordprocessingCanvas" xmlns:cx="http://schemas.microsoft.com/office/drawing/2014/chartex" xmlns:cx1="http://schemas.microsoft.com/office/drawing/2015/9/8/chartex" xmlns:cx2="http://schemas.microsoft.com/office/drawing/2015/10/21/chartex" xmlns:mc="http://schemas.openxmlformats.org/markup-compatibility/2006" xmlns:o="urn:schemas-microsoft-com:office:office" xmlns:r="http://schemas.openxmlformats.org/officeDocument/2006/relationships" xmlns:m="http://schemas.openxmlformats.org/officeDocument/2006/math" xmlns:v="urn:schemas-microsoft-com:vml" xmlns:wp14="http://schemas.microsoft.com/office/word/2010/wordprocessingDrawing" xmlns:wp="http://schemas.openxmlformats.org/drawingml/2006/wordprocessingDrawing" xmlns:w10="urn:schemas-microsoft-com:office:word" xmlns:w="http://schemas.openxmlformats.org/wordprocessingml/2006/main" xmlns:w14="http://schemas.microsoft.com/office/word/2010/wordml" xmlns:w15="http://schemas.microsoft.com/office/word/2012/wordml" xmlns:w16se="http://schemas.microsoft.com/office/word/2015/wordml/symex" xmlns:wpg="http://schemas.microsoft.com/office/word/2010/wordprocessingGroup" xmlns:wpi="http://schemas.microsoft.com/office/word/2010/wordprocessingInk" xmlns:wne="http://schemas.microsoft.com/office/word/2006/wordml" xmlns:wps="http://schemas.microsoft.com/office/word/2010/wordprocessingShape" mc:Ignorable="w14 w15 w16se wp14">
   <w:endnote w:type="separator" w:id="-1">
     <w:p>
       <w:pPr>
@@ -8477,7 +9293,7 @@
 </file>
 
 <file path=word/footer1.xml><?xml version="1.0" encoding="utf-8"?>
-<w:ftr xmlns:wpc="http://schemas.microsoft.com/office/word/2010/wordprocessingCanvas" xmlns:mc="http://schemas.openxmlformats.org/markup-compatibility/2006" xmlns:o="urn:schemas-microsoft-com:office:office" xmlns:r="http://schemas.openxmlformats.org/officeDocument/2006/relationships" xmlns:m="http://schemas.openxmlformats.org/officeDocument/2006/math" xmlns:v="urn:schemas-microsoft-com:vml" xmlns:wp14="http://schemas.microsoft.com/office/word/2010/wordprocessingDrawing" xmlns:wp="http://schemas.openxmlformats.org/drawingml/2006/wordprocessingDrawing" xmlns:w10="urn:schemas-microsoft-com:office:word" xmlns:w="http://schemas.openxmlformats.org/wordprocessingml/2006/main" xmlns:w14="http://schemas.microsoft.com/office/word/2010/wordml" xmlns:w15="http://schemas.microsoft.com/office/word/2012/wordml" xmlns:wpg="http://schemas.microsoft.com/office/word/2010/wordprocessingGroup" xmlns:wpi="http://schemas.microsoft.com/office/word/2010/wordprocessingInk" xmlns:wne="http://schemas.microsoft.com/office/word/2006/wordml" xmlns:wps="http://schemas.microsoft.com/office/word/2010/wordprocessingShape" mc:Ignorable="w14 w15 wp14">
+<w:ftr xmlns:wpc="http://schemas.microsoft.com/office/word/2010/wordprocessingCanvas" xmlns:cx="http://schemas.microsoft.com/office/drawing/2014/chartex" xmlns:cx1="http://schemas.microsoft.com/office/drawing/2015/9/8/chartex" xmlns:cx2="http://schemas.microsoft.com/office/drawing/2015/10/21/chartex" xmlns:mc="http://schemas.openxmlformats.org/markup-compatibility/2006" xmlns:o="urn:schemas-microsoft-com:office:office" xmlns:r="http://schemas.openxmlformats.org/officeDocument/2006/relationships" xmlns:m="http://schemas.openxmlformats.org/officeDocument/2006/math" xmlns:v="urn:schemas-microsoft-com:vml" xmlns:wp14="http://schemas.microsoft.com/office/word/2010/wordprocessingDrawing" xmlns:wp="http://schemas.openxmlformats.org/drawingml/2006/wordprocessingDrawing" xmlns:w10="urn:schemas-microsoft-com:office:word" xmlns:w="http://schemas.openxmlformats.org/wordprocessingml/2006/main" xmlns:w14="http://schemas.microsoft.com/office/word/2010/wordml" xmlns:w15="http://schemas.microsoft.com/office/word/2012/wordml" xmlns:w16se="http://schemas.microsoft.com/office/word/2015/wordml/symex" xmlns:wpg="http://schemas.microsoft.com/office/word/2010/wordprocessingGroup" xmlns:wpi="http://schemas.microsoft.com/office/word/2010/wordprocessingInk" xmlns:wne="http://schemas.microsoft.com/office/word/2006/wordml" xmlns:wps="http://schemas.microsoft.com/office/word/2010/wordprocessingShape" mc:Ignorable="w14 w15 w16se wp14">
   <w:p>
     <w:pPr>
       <w:pStyle w:val="Footer"/>
@@ -8487,7 +9303,7 @@
 </file>
 
 <file path=word/footer2.xml><?xml version="1.0" encoding="utf-8"?>
-<w:ftr xmlns:wpc="http://schemas.microsoft.com/office/word/2010/wordprocessingCanvas" xmlns:mc="http://schemas.openxmlformats.org/markup-compatibility/2006" xmlns:o="urn:schemas-microsoft-com:office:office" xmlns:r="http://schemas.openxmlformats.org/officeDocument/2006/relationships" xmlns:m="http://schemas.openxmlformats.org/officeDocument/2006/math" xmlns:v="urn:schemas-microsoft-com:vml" xmlns:wp14="http://schemas.microsoft.com/office/word/2010/wordprocessingDrawing" xmlns:wp="http://schemas.openxmlformats.org/drawingml/2006/wordprocessingDrawing" xmlns:w10="urn:schemas-microsoft-com:office:word" xmlns:w="http://schemas.openxmlformats.org/wordprocessingml/2006/main" xmlns:w14="http://schemas.microsoft.com/office/word/2010/wordml" xmlns:w15="http://schemas.microsoft.com/office/word/2012/wordml" xmlns:wpg="http://schemas.microsoft.com/office/word/2010/wordprocessingGroup" xmlns:wpi="http://schemas.microsoft.com/office/word/2010/wordprocessingInk" xmlns:wne="http://schemas.microsoft.com/office/word/2006/wordml" xmlns:wps="http://schemas.microsoft.com/office/word/2010/wordprocessingShape" mc:Ignorable="w14 w15 wp14">
+<w:ftr xmlns:wpc="http://schemas.microsoft.com/office/word/2010/wordprocessingCanvas" xmlns:cx="http://schemas.microsoft.com/office/drawing/2014/chartex" xmlns:cx1="http://schemas.microsoft.com/office/drawing/2015/9/8/chartex" xmlns:cx2="http://schemas.microsoft.com/office/drawing/2015/10/21/chartex" xmlns:mc="http://schemas.openxmlformats.org/markup-compatibility/2006" xmlns:o="urn:schemas-microsoft-com:office:office" xmlns:r="http://schemas.openxmlformats.org/officeDocument/2006/relationships" xmlns:m="http://schemas.openxmlformats.org/officeDocument/2006/math" xmlns:v="urn:schemas-microsoft-com:vml" xmlns:wp14="http://schemas.microsoft.com/office/word/2010/wordprocessingDrawing" xmlns:wp="http://schemas.openxmlformats.org/drawingml/2006/wordprocessingDrawing" xmlns:w10="urn:schemas-microsoft-com:office:word" xmlns:w="http://schemas.openxmlformats.org/wordprocessingml/2006/main" xmlns:w14="http://schemas.microsoft.com/office/word/2010/wordml" xmlns:w15="http://schemas.microsoft.com/office/word/2012/wordml" xmlns:w16se="http://schemas.microsoft.com/office/word/2015/wordml/symex" xmlns:wpg="http://schemas.microsoft.com/office/word/2010/wordprocessingGroup" xmlns:wpi="http://schemas.microsoft.com/office/word/2010/wordprocessingInk" xmlns:wne="http://schemas.microsoft.com/office/word/2006/wordml" xmlns:wps="http://schemas.microsoft.com/office/word/2010/wordprocessingShape" mc:Ignorable="w14 w15 w16se wp14">
   <w:p>
     <w:pPr>
       <w:pStyle w:val="Footer"/>
@@ -8497,7 +9313,7 @@
 </file>
 
 <file path=word/footer3.xml><?xml version="1.0" encoding="utf-8"?>
-<w:ftr xmlns:wpc="http://schemas.microsoft.com/office/word/2010/wordprocessingCanvas" xmlns:mc="http://schemas.openxmlformats.org/markup-compatibility/2006" xmlns:o="urn:schemas-microsoft-com:office:office" xmlns:r="http://schemas.openxmlformats.org/officeDocument/2006/relationships" xmlns:m="http://schemas.openxmlformats.org/officeDocument/2006/math" xmlns:v="urn:schemas-microsoft-com:vml" xmlns:wp14="http://schemas.microsoft.com/office/word/2010/wordprocessingDrawing" xmlns:wp="http://schemas.openxmlformats.org/drawingml/2006/wordprocessingDrawing" xmlns:w10="urn:schemas-microsoft-com:office:word" xmlns:w="http://schemas.openxmlformats.org/wordprocessingml/2006/main" xmlns:w14="http://schemas.microsoft.com/office/word/2010/wordml" xmlns:w15="http://schemas.microsoft.com/office/word/2012/wordml" xmlns:wpg="http://schemas.microsoft.com/office/word/2010/wordprocessingGroup" xmlns:wpi="http://schemas.microsoft.com/office/word/2010/wordprocessingInk" xmlns:wne="http://schemas.microsoft.com/office/word/2006/wordml" xmlns:wps="http://schemas.microsoft.com/office/word/2010/wordprocessingShape" mc:Ignorable="w14 w15 wp14">
+<w:ftr xmlns:wpc="http://schemas.microsoft.com/office/word/2010/wordprocessingCanvas" xmlns:cx="http://schemas.microsoft.com/office/drawing/2014/chartex" xmlns:cx1="http://schemas.microsoft.com/office/drawing/2015/9/8/chartex" xmlns:cx2="http://schemas.microsoft.com/office/drawing/2015/10/21/chartex" xmlns:mc="http://schemas.openxmlformats.org/markup-compatibility/2006" xmlns:o="urn:schemas-microsoft-com:office:office" xmlns:r="http://schemas.openxmlformats.org/officeDocument/2006/relationships" xmlns:m="http://schemas.openxmlformats.org/officeDocument/2006/math" xmlns:v="urn:schemas-microsoft-com:vml" xmlns:wp14="http://schemas.microsoft.com/office/word/2010/wordprocessingDrawing" xmlns:wp="http://schemas.openxmlformats.org/drawingml/2006/wordprocessingDrawing" xmlns:w10="urn:schemas-microsoft-com:office:word" xmlns:w="http://schemas.openxmlformats.org/wordprocessingml/2006/main" xmlns:w14="http://schemas.microsoft.com/office/word/2010/wordml" xmlns:w15="http://schemas.microsoft.com/office/word/2012/wordml" xmlns:w16se="http://schemas.microsoft.com/office/word/2015/wordml/symex" xmlns:wpg="http://schemas.microsoft.com/office/word/2010/wordprocessingGroup" xmlns:wpi="http://schemas.microsoft.com/office/word/2010/wordprocessingInk" xmlns:wne="http://schemas.microsoft.com/office/word/2006/wordml" xmlns:wps="http://schemas.microsoft.com/office/word/2010/wordprocessingShape" mc:Ignorable="w14 w15 w16se wp14">
   <w:p>
     <w:pPr>
       <w:pStyle w:val="Footer"/>
@@ -8507,7 +9323,7 @@
 </file>
 
 <file path=word/footer4.xml><?xml version="1.0" encoding="utf-8"?>
-<w:ftr xmlns:wpc="http://schemas.microsoft.com/office/word/2010/wordprocessingCanvas" xmlns:mc="http://schemas.openxmlformats.org/markup-compatibility/2006" xmlns:o="urn:schemas-microsoft-com:office:office" xmlns:r="http://schemas.openxmlformats.org/officeDocument/2006/relationships" xmlns:m="http://schemas.openxmlformats.org/officeDocument/2006/math" xmlns:v="urn:schemas-microsoft-com:vml" xmlns:wp14="http://schemas.microsoft.com/office/word/2010/wordprocessingDrawing" xmlns:wp="http://schemas.openxmlformats.org/drawingml/2006/wordprocessingDrawing" xmlns:w10="urn:schemas-microsoft-com:office:word" xmlns:w="http://schemas.openxmlformats.org/wordprocessingml/2006/main" xmlns:w14="http://schemas.microsoft.com/office/word/2010/wordml" xmlns:w15="http://schemas.microsoft.com/office/word/2012/wordml" xmlns:wpg="http://schemas.microsoft.com/office/word/2010/wordprocessingGroup" xmlns:wpi="http://schemas.microsoft.com/office/word/2010/wordprocessingInk" xmlns:wne="http://schemas.microsoft.com/office/word/2006/wordml" xmlns:wps="http://schemas.microsoft.com/office/word/2010/wordprocessingShape" mc:Ignorable="w14 w15 wp14">
+<w:ftr xmlns:wpc="http://schemas.microsoft.com/office/word/2010/wordprocessingCanvas" xmlns:cx="http://schemas.microsoft.com/office/drawing/2014/chartex" xmlns:cx1="http://schemas.microsoft.com/office/drawing/2015/9/8/chartex" xmlns:cx2="http://schemas.microsoft.com/office/drawing/2015/10/21/chartex" xmlns:mc="http://schemas.openxmlformats.org/markup-compatibility/2006" xmlns:o="urn:schemas-microsoft-com:office:office" xmlns:r="http://schemas.openxmlformats.org/officeDocument/2006/relationships" xmlns:m="http://schemas.openxmlformats.org/officeDocument/2006/math" xmlns:v="urn:schemas-microsoft-com:vml" xmlns:wp14="http://schemas.microsoft.com/office/word/2010/wordprocessingDrawing" xmlns:wp="http://schemas.openxmlformats.org/drawingml/2006/wordprocessingDrawing" xmlns:w10="urn:schemas-microsoft-com:office:word" xmlns:w="http://schemas.openxmlformats.org/wordprocessingml/2006/main" xmlns:w14="http://schemas.microsoft.com/office/word/2010/wordml" xmlns:w15="http://schemas.microsoft.com/office/word/2012/wordml" xmlns:w16se="http://schemas.microsoft.com/office/word/2015/wordml/symex" xmlns:wpg="http://schemas.microsoft.com/office/word/2010/wordprocessingGroup" xmlns:wpi="http://schemas.microsoft.com/office/word/2010/wordprocessingInk" xmlns:wne="http://schemas.microsoft.com/office/word/2006/wordml" xmlns:wps="http://schemas.microsoft.com/office/word/2010/wordprocessingShape" mc:Ignorable="w14 w15 w16se wp14">
   <w:p>
     <w:pPr>
       <w:pStyle w:val="Footer"/>
@@ -8573,7 +9389,7 @@
         <w:noProof/>
         <w:sz w:val="20"/>
       </w:rPr>
-      <w:t>10</w:t>
+      <w:t>5</w:t>
     </w:r>
     <w:r>
       <w:rPr>
@@ -8600,7 +9416,7 @@
 </file>
 
 <file path=word/footnotes.xml><?xml version="1.0" encoding="utf-8"?>
-<w:footnotes xmlns:wpc="http://schemas.microsoft.com/office/word/2010/wordprocessingCanvas" xmlns:mc="http://schemas.openxmlformats.org/markup-compatibility/2006" xmlns:o="urn:schemas-microsoft-com:office:office" xmlns:r="http://schemas.openxmlformats.org/officeDocument/2006/relationships" xmlns:m="http://schemas.openxmlformats.org/officeDocument/2006/math" xmlns:v="urn:schemas-microsoft-com:vml" xmlns:wp14="http://schemas.microsoft.com/office/word/2010/wordprocessingDrawing" xmlns:wp="http://schemas.openxmlformats.org/drawingml/2006/wordprocessingDrawing" xmlns:w10="urn:schemas-microsoft-com:office:word" xmlns:w="http://schemas.openxmlformats.org/wordprocessingml/2006/main" xmlns:w14="http://schemas.microsoft.com/office/word/2010/wordml" xmlns:w15="http://schemas.microsoft.com/office/word/2012/wordml" xmlns:wpg="http://schemas.microsoft.com/office/word/2010/wordprocessingGroup" xmlns:wpi="http://schemas.microsoft.com/office/word/2010/wordprocessingInk" xmlns:wne="http://schemas.microsoft.com/office/word/2006/wordml" xmlns:wps="http://schemas.microsoft.com/office/word/2010/wordprocessingShape" mc:Ignorable="w14 w15 wp14">
+<w:footnotes xmlns:wpc="http://schemas.microsoft.com/office/word/2010/wordprocessingCanvas" xmlns:cx="http://schemas.microsoft.com/office/drawing/2014/chartex" xmlns:cx1="http://schemas.microsoft.com/office/drawing/2015/9/8/chartex" xmlns:cx2="http://schemas.microsoft.com/office/drawing/2015/10/21/chartex" xmlns:mc="http://schemas.openxmlformats.org/markup-compatibility/2006" xmlns:o="urn:schemas-microsoft-com:office:office" xmlns:r="http://schemas.openxmlformats.org/officeDocument/2006/relationships" xmlns:m="http://schemas.openxmlformats.org/officeDocument/2006/math" xmlns:v="urn:schemas-microsoft-com:vml" xmlns:wp14="http://schemas.microsoft.com/office/word/2010/wordprocessingDrawing" xmlns:wp="http://schemas.openxmlformats.org/drawingml/2006/wordprocessingDrawing" xmlns:w10="urn:schemas-microsoft-com:office:word" xmlns:w="http://schemas.openxmlformats.org/wordprocessingml/2006/main" xmlns:w14="http://schemas.microsoft.com/office/word/2010/wordml" xmlns:w15="http://schemas.microsoft.com/office/word/2012/wordml" xmlns:w16se="http://schemas.microsoft.com/office/word/2015/wordml/symex" xmlns:wpg="http://schemas.microsoft.com/office/word/2010/wordprocessingGroup" xmlns:wpi="http://schemas.microsoft.com/office/word/2010/wordprocessingInk" xmlns:wne="http://schemas.microsoft.com/office/word/2006/wordml" xmlns:wps="http://schemas.microsoft.com/office/word/2010/wordprocessingShape" mc:Ignorable="w14 w15 w16se wp14">
   <w:footnote w:type="separator" w:id="-1">
     <w:p>
       <w:pPr>
@@ -8625,7 +9441,7 @@
 </file>
 
 <file path=word/header1.xml><?xml version="1.0" encoding="utf-8"?>
-<w:hdr xmlns:wpc="http://schemas.microsoft.com/office/word/2010/wordprocessingCanvas" xmlns:mc="http://schemas.openxmlformats.org/markup-compatibility/2006" xmlns:o="urn:schemas-microsoft-com:office:office" xmlns:r="http://schemas.openxmlformats.org/officeDocument/2006/relationships" xmlns:m="http://schemas.openxmlformats.org/officeDocument/2006/math" xmlns:v="urn:schemas-microsoft-com:vml" xmlns:wp14="http://schemas.microsoft.com/office/word/2010/wordprocessingDrawing" xmlns:wp="http://schemas.openxmlformats.org/drawingml/2006/wordprocessingDrawing" xmlns:w10="urn:schemas-microsoft-com:office:word" xmlns:w="http://schemas.openxmlformats.org/wordprocessingml/2006/main" xmlns:w14="http://schemas.microsoft.com/office/word/2010/wordml" xmlns:w15="http://schemas.microsoft.com/office/word/2012/wordml" xmlns:wpg="http://schemas.microsoft.com/office/word/2010/wordprocessingGroup" xmlns:wpi="http://schemas.microsoft.com/office/word/2010/wordprocessingInk" xmlns:wne="http://schemas.microsoft.com/office/word/2006/wordml" xmlns:wps="http://schemas.microsoft.com/office/word/2010/wordprocessingShape" mc:Ignorable="w14 w15 wp14">
+<w:hdr xmlns:wpc="http://schemas.microsoft.com/office/word/2010/wordprocessingCanvas" xmlns:cx="http://schemas.microsoft.com/office/drawing/2014/chartex" xmlns:cx1="http://schemas.microsoft.com/office/drawing/2015/9/8/chartex" xmlns:cx2="http://schemas.microsoft.com/office/drawing/2015/10/21/chartex" xmlns:mc="http://schemas.openxmlformats.org/markup-compatibility/2006" xmlns:o="urn:schemas-microsoft-com:office:office" xmlns:r="http://schemas.openxmlformats.org/officeDocument/2006/relationships" xmlns:m="http://schemas.openxmlformats.org/officeDocument/2006/math" xmlns:v="urn:schemas-microsoft-com:vml" xmlns:wp14="http://schemas.microsoft.com/office/word/2010/wordprocessingDrawing" xmlns:wp="http://schemas.openxmlformats.org/drawingml/2006/wordprocessingDrawing" xmlns:w10="urn:schemas-microsoft-com:office:word" xmlns:w="http://schemas.openxmlformats.org/wordprocessingml/2006/main" xmlns:w14="http://schemas.microsoft.com/office/word/2010/wordml" xmlns:w15="http://schemas.microsoft.com/office/word/2012/wordml" xmlns:w16se="http://schemas.microsoft.com/office/word/2015/wordml/symex" xmlns:wpg="http://schemas.microsoft.com/office/word/2010/wordprocessingGroup" xmlns:wpi="http://schemas.microsoft.com/office/word/2010/wordprocessingInk" xmlns:wne="http://schemas.microsoft.com/office/word/2006/wordml" xmlns:wps="http://schemas.microsoft.com/office/word/2010/wordprocessingShape" mc:Ignorable="w14 w15 w16se wp14">
   <w:p>
     <w:pPr>
       <w:pStyle w:val="Header"/>
@@ -8635,7 +9451,7 @@
 </file>
 
 <file path=word/header2.xml><?xml version="1.0" encoding="utf-8"?>
-<w:hdr xmlns:wpc="http://schemas.microsoft.com/office/word/2010/wordprocessingCanvas" xmlns:mc="http://schemas.openxmlformats.org/markup-compatibility/2006" xmlns:o="urn:schemas-microsoft-com:office:office" xmlns:r="http://schemas.openxmlformats.org/officeDocument/2006/relationships" xmlns:m="http://schemas.openxmlformats.org/officeDocument/2006/math" xmlns:v="urn:schemas-microsoft-com:vml" xmlns:wp14="http://schemas.microsoft.com/office/word/2010/wordprocessingDrawing" xmlns:wp="http://schemas.openxmlformats.org/drawingml/2006/wordprocessingDrawing" xmlns:w10="urn:schemas-microsoft-com:office:word" xmlns:w="http://schemas.openxmlformats.org/wordprocessingml/2006/main" xmlns:w14="http://schemas.microsoft.com/office/word/2010/wordml" xmlns:w15="http://schemas.microsoft.com/office/word/2012/wordml" xmlns:wpg="http://schemas.microsoft.com/office/word/2010/wordprocessingGroup" xmlns:wpi="http://schemas.microsoft.com/office/word/2010/wordprocessingInk" xmlns:wne="http://schemas.microsoft.com/office/word/2006/wordml" xmlns:wps="http://schemas.microsoft.com/office/word/2010/wordprocessingShape" mc:Ignorable="w14 w15 wp14">
+<w:hdr xmlns:wpc="http://schemas.microsoft.com/office/word/2010/wordprocessingCanvas" xmlns:cx="http://schemas.microsoft.com/office/drawing/2014/chartex" xmlns:cx1="http://schemas.microsoft.com/office/drawing/2015/9/8/chartex" xmlns:cx2="http://schemas.microsoft.com/office/drawing/2015/10/21/chartex" xmlns:mc="http://schemas.openxmlformats.org/markup-compatibility/2006" xmlns:o="urn:schemas-microsoft-com:office:office" xmlns:r="http://schemas.openxmlformats.org/officeDocument/2006/relationships" xmlns:m="http://schemas.openxmlformats.org/officeDocument/2006/math" xmlns:v="urn:schemas-microsoft-com:vml" xmlns:wp14="http://schemas.microsoft.com/office/word/2010/wordprocessingDrawing" xmlns:wp="http://schemas.openxmlformats.org/drawingml/2006/wordprocessingDrawing" xmlns:w10="urn:schemas-microsoft-com:office:word" xmlns:w="http://schemas.openxmlformats.org/wordprocessingml/2006/main" xmlns:w14="http://schemas.microsoft.com/office/word/2010/wordml" xmlns:w15="http://schemas.microsoft.com/office/word/2012/wordml" xmlns:w16se="http://schemas.microsoft.com/office/word/2015/wordml/symex" xmlns:wpg="http://schemas.microsoft.com/office/word/2010/wordprocessingGroup" xmlns:wpi="http://schemas.microsoft.com/office/word/2010/wordprocessingInk" xmlns:wne="http://schemas.microsoft.com/office/word/2006/wordml" xmlns:wps="http://schemas.microsoft.com/office/word/2010/wordprocessingShape" mc:Ignorable="w14 w15 w16se wp14">
   <w:p>
     <w:pPr>
       <w:pStyle w:val="Header"/>
@@ -8645,7 +9461,7 @@
 </file>
 
 <file path=word/header3.xml><?xml version="1.0" encoding="utf-8"?>
-<w:hdr xmlns:wpc="http://schemas.microsoft.com/office/word/2010/wordprocessingCanvas" xmlns:mc="http://schemas.openxmlformats.org/markup-compatibility/2006" xmlns:o="urn:schemas-microsoft-com:office:office" xmlns:r="http://schemas.openxmlformats.org/officeDocument/2006/relationships" xmlns:m="http://schemas.openxmlformats.org/officeDocument/2006/math" xmlns:v="urn:schemas-microsoft-com:vml" xmlns:wp14="http://schemas.microsoft.com/office/word/2010/wordprocessingDrawing" xmlns:wp="http://schemas.openxmlformats.org/drawingml/2006/wordprocessingDrawing" xmlns:w10="urn:schemas-microsoft-com:office:word" xmlns:w="http://schemas.openxmlformats.org/wordprocessingml/2006/main" xmlns:w14="http://schemas.microsoft.com/office/word/2010/wordml" xmlns:w15="http://schemas.microsoft.com/office/word/2012/wordml" xmlns:wpg="http://schemas.microsoft.com/office/word/2010/wordprocessingGroup" xmlns:wpi="http://schemas.microsoft.com/office/word/2010/wordprocessingInk" xmlns:wne="http://schemas.microsoft.com/office/word/2006/wordml" xmlns:wps="http://schemas.microsoft.com/office/word/2010/wordprocessingShape" mc:Ignorable="w14 w15 wp14">
+<w:hdr xmlns:wpc="http://schemas.microsoft.com/office/word/2010/wordprocessingCanvas" xmlns:cx="http://schemas.microsoft.com/office/drawing/2014/chartex" xmlns:cx1="http://schemas.microsoft.com/office/drawing/2015/9/8/chartex" xmlns:cx2="http://schemas.microsoft.com/office/drawing/2015/10/21/chartex" xmlns:mc="http://schemas.openxmlformats.org/markup-compatibility/2006" xmlns:o="urn:schemas-microsoft-com:office:office" xmlns:r="http://schemas.openxmlformats.org/officeDocument/2006/relationships" xmlns:m="http://schemas.openxmlformats.org/officeDocument/2006/math" xmlns:v="urn:schemas-microsoft-com:vml" xmlns:wp14="http://schemas.microsoft.com/office/word/2010/wordprocessingDrawing" xmlns:wp="http://schemas.openxmlformats.org/drawingml/2006/wordprocessingDrawing" xmlns:w10="urn:schemas-microsoft-com:office:word" xmlns:w="http://schemas.openxmlformats.org/wordprocessingml/2006/main" xmlns:w14="http://schemas.microsoft.com/office/word/2010/wordml" xmlns:w15="http://schemas.microsoft.com/office/word/2012/wordml" xmlns:w16se="http://schemas.microsoft.com/office/word/2015/wordml/symex" xmlns:wpg="http://schemas.microsoft.com/office/word/2010/wordprocessingGroup" xmlns:wpi="http://schemas.microsoft.com/office/word/2010/wordprocessingInk" xmlns:wne="http://schemas.microsoft.com/office/word/2006/wordml" xmlns:wps="http://schemas.microsoft.com/office/word/2010/wordprocessingShape" mc:Ignorable="w14 w15 w16se wp14">
   <w:p>
     <w:pPr>
       <w:pStyle w:val="Header"/>
@@ -8655,7 +9471,7 @@
 </file>
 
 <file path=word/header4.xml><?xml version="1.0" encoding="utf-8"?>
-<w:hdr xmlns:wpc="http://schemas.microsoft.com/office/word/2010/wordprocessingCanvas" xmlns:mc="http://schemas.openxmlformats.org/markup-compatibility/2006" xmlns:o="urn:schemas-microsoft-com:office:office" xmlns:r="http://schemas.openxmlformats.org/officeDocument/2006/relationships" xmlns:m="http://schemas.openxmlformats.org/officeDocument/2006/math" xmlns:v="urn:schemas-microsoft-com:vml" xmlns:wp14="http://schemas.microsoft.com/office/word/2010/wordprocessingDrawing" xmlns:wp="http://schemas.openxmlformats.org/drawingml/2006/wordprocessingDrawing" xmlns:w10="urn:schemas-microsoft-com:office:word" xmlns:w="http://schemas.openxmlformats.org/wordprocessingml/2006/main" xmlns:w14="http://schemas.microsoft.com/office/word/2010/wordml" xmlns:w15="http://schemas.microsoft.com/office/word/2012/wordml" xmlns:wpg="http://schemas.microsoft.com/office/word/2010/wordprocessingGroup" xmlns:wpi="http://schemas.microsoft.com/office/word/2010/wordprocessingInk" xmlns:wne="http://schemas.microsoft.com/office/word/2006/wordml" xmlns:wps="http://schemas.microsoft.com/office/word/2010/wordprocessingShape" mc:Ignorable="w14 w15 wp14">
+<w:hdr xmlns:wpc="http://schemas.microsoft.com/office/word/2010/wordprocessingCanvas" xmlns:cx="http://schemas.microsoft.com/office/drawing/2014/chartex" xmlns:cx1="http://schemas.microsoft.com/office/drawing/2015/9/8/chartex" xmlns:cx2="http://schemas.microsoft.com/office/drawing/2015/10/21/chartex" xmlns:mc="http://schemas.openxmlformats.org/markup-compatibility/2006" xmlns:o="urn:schemas-microsoft-com:office:office" xmlns:r="http://schemas.openxmlformats.org/officeDocument/2006/relationships" xmlns:m="http://schemas.openxmlformats.org/officeDocument/2006/math" xmlns:v="urn:schemas-microsoft-com:vml" xmlns:wp14="http://schemas.microsoft.com/office/word/2010/wordprocessingDrawing" xmlns:wp="http://schemas.openxmlformats.org/drawingml/2006/wordprocessingDrawing" xmlns:w10="urn:schemas-microsoft-com:office:word" xmlns:w="http://schemas.openxmlformats.org/wordprocessingml/2006/main" xmlns:w14="http://schemas.microsoft.com/office/word/2010/wordml" xmlns:w15="http://schemas.microsoft.com/office/word/2012/wordml" xmlns:w16se="http://schemas.microsoft.com/office/word/2015/wordml/symex" xmlns:wpg="http://schemas.microsoft.com/office/word/2010/wordprocessingGroup" xmlns:wpi="http://schemas.microsoft.com/office/word/2010/wordprocessingInk" xmlns:wne="http://schemas.microsoft.com/office/word/2006/wordml" xmlns:wps="http://schemas.microsoft.com/office/word/2010/wordprocessingShape" mc:Ignorable="w14 w15 w16se wp14">
   <w:p>
     <w:pPr>
       <w:pStyle w:val="Header"/>
@@ -8690,8 +9506,94 @@
 </file>
 
 <file path=word/numbering.xml><?xml version="1.0" encoding="utf-8"?>
-<w:numbering xmlns:wpc="http://schemas.microsoft.com/office/word/2010/wordprocessingCanvas" xmlns:mc="http://schemas.openxmlformats.org/markup-compatibility/2006" xmlns:o="urn:schemas-microsoft-com:office:office" xmlns:r="http://schemas.openxmlformats.org/officeDocument/2006/relationships" xmlns:m="http://schemas.openxmlformats.org/officeDocument/2006/math" xmlns:v="urn:schemas-microsoft-com:vml" xmlns:wp14="http://schemas.microsoft.com/office/word/2010/wordprocessingDrawing" xmlns:wp="http://schemas.openxmlformats.org/drawingml/2006/wordprocessingDrawing" xmlns:w10="urn:schemas-microsoft-com:office:word" xmlns:w="http://schemas.openxmlformats.org/wordprocessingml/2006/main" xmlns:w14="http://schemas.microsoft.com/office/word/2010/wordml" xmlns:w15="http://schemas.microsoft.com/office/word/2012/wordml" xmlns:wpg="http://schemas.microsoft.com/office/word/2010/wordprocessingGroup" xmlns:wpi="http://schemas.microsoft.com/office/word/2010/wordprocessingInk" xmlns:wne="http://schemas.microsoft.com/office/word/2006/wordml" xmlns:wps="http://schemas.microsoft.com/office/word/2010/wordprocessingShape" mc:Ignorable="w14 w15 wp14">
+<w:numbering xmlns:wpc="http://schemas.microsoft.com/office/word/2010/wordprocessingCanvas" xmlns:cx="http://schemas.microsoft.com/office/drawing/2014/chartex" xmlns:cx1="http://schemas.microsoft.com/office/drawing/2015/9/8/chartex" xmlns:cx2="http://schemas.microsoft.com/office/drawing/2015/10/21/chartex" xmlns:mc="http://schemas.openxmlformats.org/markup-compatibility/2006" xmlns:o="urn:schemas-microsoft-com:office:office" xmlns:r="http://schemas.openxmlformats.org/officeDocument/2006/relationships" xmlns:m="http://schemas.openxmlformats.org/officeDocument/2006/math" xmlns:v="urn:schemas-microsoft-com:vml" xmlns:wp14="http://schemas.microsoft.com/office/word/2010/wordprocessingDrawing" xmlns:wp="http://schemas.openxmlformats.org/drawingml/2006/wordprocessingDrawing" xmlns:w10="urn:schemas-microsoft-com:office:word" xmlns:w="http://schemas.openxmlformats.org/wordprocessingml/2006/main" xmlns:w14="http://schemas.microsoft.com/office/word/2010/wordml" xmlns:w15="http://schemas.microsoft.com/office/word/2012/wordml" xmlns:w16se="http://schemas.microsoft.com/office/word/2015/wordml/symex" xmlns:wpg="http://schemas.microsoft.com/office/word/2010/wordprocessingGroup" xmlns:wpi="http://schemas.microsoft.com/office/word/2010/wordprocessingInk" xmlns:wne="http://schemas.microsoft.com/office/word/2006/wordml" xmlns:wps="http://schemas.microsoft.com/office/word/2010/wordprocessingShape" mc:Ignorable="w14 w15 w16se wp14">
   <w:abstractNum w:abstractNumId="0" w15:restartNumberingAfterBreak="0">
+    <w:nsid w:val="0E3F3065"/>
+    <w:multiLevelType w:val="hybridMultilevel"/>
+    <w:tmpl w:val="4294B054"/>
+    <w:lvl w:ilvl="0" w:tplc="0409000F">
+      <w:start w:val="1"/>
+      <w:numFmt w:val="decimal"/>
+      <w:lvlText w:val="%1."/>
+      <w:lvlJc w:val="left"/>
+      <w:pPr>
+        <w:ind w:left="720" w:hanging="360"/>
+      </w:pPr>
+    </w:lvl>
+    <w:lvl w:ilvl="1" w:tplc="04090019">
+      <w:start w:val="1"/>
+      <w:numFmt w:val="lowerLetter"/>
+      <w:lvlText w:val="%2."/>
+      <w:lvlJc w:val="left"/>
+      <w:pPr>
+        <w:ind w:left="1440" w:hanging="360"/>
+      </w:pPr>
+    </w:lvl>
+    <w:lvl w:ilvl="2" w:tplc="0409001B">
+      <w:start w:val="1"/>
+      <w:numFmt w:val="lowerRoman"/>
+      <w:lvlText w:val="%3."/>
+      <w:lvlJc w:val="right"/>
+      <w:pPr>
+        <w:ind w:left="2160" w:hanging="180"/>
+      </w:pPr>
+    </w:lvl>
+    <w:lvl w:ilvl="3" w:tplc="0409000F">
+      <w:start w:val="1"/>
+      <w:numFmt w:val="decimal"/>
+      <w:lvlText w:val="%4."/>
+      <w:lvlJc w:val="left"/>
+      <w:pPr>
+        <w:ind w:left="2880" w:hanging="360"/>
+      </w:pPr>
+    </w:lvl>
+    <w:lvl w:ilvl="4" w:tplc="04090019">
+      <w:start w:val="1"/>
+      <w:numFmt w:val="lowerLetter"/>
+      <w:lvlText w:val="%5."/>
+      <w:lvlJc w:val="left"/>
+      <w:pPr>
+        <w:ind w:left="3600" w:hanging="360"/>
+      </w:pPr>
+    </w:lvl>
+    <w:lvl w:ilvl="5" w:tplc="0409001B">
+      <w:start w:val="1"/>
+      <w:numFmt w:val="lowerRoman"/>
+      <w:lvlText w:val="%6."/>
+      <w:lvlJc w:val="right"/>
+      <w:pPr>
+        <w:ind w:left="4320" w:hanging="180"/>
+      </w:pPr>
+    </w:lvl>
+    <w:lvl w:ilvl="6" w:tplc="0409000F">
+      <w:start w:val="1"/>
+      <w:numFmt w:val="decimal"/>
+      <w:lvlText w:val="%7."/>
+      <w:lvlJc w:val="left"/>
+      <w:pPr>
+        <w:ind w:left="5040" w:hanging="360"/>
+      </w:pPr>
+    </w:lvl>
+    <w:lvl w:ilvl="7" w:tplc="04090019">
+      <w:start w:val="1"/>
+      <w:numFmt w:val="lowerLetter"/>
+      <w:lvlText w:val="%8."/>
+      <w:lvlJc w:val="left"/>
+      <w:pPr>
+        <w:ind w:left="5760" w:hanging="360"/>
+      </w:pPr>
+    </w:lvl>
+    <w:lvl w:ilvl="8" w:tplc="0409001B">
+      <w:start w:val="1"/>
+      <w:numFmt w:val="lowerRoman"/>
+      <w:lvlText w:val="%9."/>
+      <w:lvlJc w:val="right"/>
+      <w:pPr>
+        <w:ind w:left="6480" w:hanging="180"/>
+      </w:pPr>
+    </w:lvl>
+  </w:abstractNum>
+  <w:abstractNum w:abstractNumId="1" w15:restartNumberingAfterBreak="0">
     <w:nsid w:val="14CA43A8"/>
     <w:multiLevelType w:val="hybridMultilevel"/>
     <w:tmpl w:val="9022F508"/>
@@ -8803,7 +9705,7 @@
       </w:rPr>
     </w:lvl>
   </w:abstractNum>
-  <w:abstractNum w:abstractNumId="1" w15:restartNumberingAfterBreak="0">
+  <w:abstractNum w:abstractNumId="2" w15:restartNumberingAfterBreak="0">
     <w:nsid w:val="36A772B1"/>
     <w:multiLevelType w:val="hybridMultilevel"/>
     <w:tmpl w:val="39444BC4"/>
@@ -8894,7 +9796,7 @@
       </w:pPr>
     </w:lvl>
   </w:abstractNum>
-  <w:abstractNum w:abstractNumId="2" w15:restartNumberingAfterBreak="0">
+  <w:abstractNum w:abstractNumId="3" w15:restartNumberingAfterBreak="0">
     <w:nsid w:val="39E53A87"/>
     <w:multiLevelType w:val="hybridMultilevel"/>
     <w:tmpl w:val="CD723E54"/>
@@ -9006,7 +9908,7 @@
       </w:rPr>
     </w:lvl>
   </w:abstractNum>
-  <w:abstractNum w:abstractNumId="3" w15:restartNumberingAfterBreak="0">
+  <w:abstractNum w:abstractNumId="4" w15:restartNumberingAfterBreak="0">
     <w:nsid w:val="429D3AA0"/>
     <w:multiLevelType w:val="hybridMultilevel"/>
     <w:tmpl w:val="D128AB44"/>
@@ -9119,7 +10021,7 @@
       </w:rPr>
     </w:lvl>
   </w:abstractNum>
-  <w:abstractNum w:abstractNumId="4" w15:restartNumberingAfterBreak="0">
+  <w:abstractNum w:abstractNumId="5" w15:restartNumberingAfterBreak="0">
     <w:nsid w:val="6B67234F"/>
     <w:multiLevelType w:val="hybridMultilevel"/>
     <w:tmpl w:val="FBBAA786"/>
@@ -9232,25 +10134,55 @@
     </w:lvl>
   </w:abstractNum>
   <w:num w:numId="1">
+    <w:abstractNumId w:val="2"/>
+  </w:num>
+  <w:num w:numId="2">
+    <w:abstractNumId w:val="4"/>
+  </w:num>
+  <w:num w:numId="3">
+    <w:abstractNumId w:val="5"/>
+  </w:num>
+  <w:num w:numId="4">
     <w:abstractNumId w:val="1"/>
   </w:num>
-  <w:num w:numId="2">
+  <w:num w:numId="5">
     <w:abstractNumId w:val="3"/>
   </w:num>
-  <w:num w:numId="3">
-    <w:abstractNumId w:val="4"/>
-  </w:num>
-  <w:num w:numId="4">
+  <w:num w:numId="6">
     <w:abstractNumId w:val="0"/>
-  </w:num>
-  <w:num w:numId="5">
-    <w:abstractNumId w:val="2"/>
+    <w:lvlOverride w:ilvl="0">
+      <w:startOverride w:val="1"/>
+    </w:lvlOverride>
+    <w:lvlOverride w:ilvl="1">
+      <w:startOverride w:val="1"/>
+    </w:lvlOverride>
+    <w:lvlOverride w:ilvl="2">
+      <w:startOverride w:val="1"/>
+    </w:lvlOverride>
+    <w:lvlOverride w:ilvl="3">
+      <w:startOverride w:val="1"/>
+    </w:lvlOverride>
+    <w:lvlOverride w:ilvl="4">
+      <w:startOverride w:val="1"/>
+    </w:lvlOverride>
+    <w:lvlOverride w:ilvl="5">
+      <w:startOverride w:val="1"/>
+    </w:lvlOverride>
+    <w:lvlOverride w:ilvl="6">
+      <w:startOverride w:val="1"/>
+    </w:lvlOverride>
+    <w:lvlOverride w:ilvl="7">
+      <w:startOverride w:val="1"/>
+    </w:lvlOverride>
+    <w:lvlOverride w:ilvl="8">
+      <w:startOverride w:val="1"/>
+    </w:lvlOverride>
   </w:num>
 </w:numbering>
 </file>
 
 <file path=word/people.xml><?xml version="1.0" encoding="utf-8"?>
-<w15:people xmlns:wpc="http://schemas.microsoft.com/office/word/2010/wordprocessingCanvas" xmlns:mc="http://schemas.openxmlformats.org/markup-compatibility/2006" xmlns:o="urn:schemas-microsoft-com:office:office" xmlns:r="http://schemas.openxmlformats.org/officeDocument/2006/relationships" xmlns:m="http://schemas.openxmlformats.org/officeDocument/2006/math" xmlns:v="urn:schemas-microsoft-com:vml" xmlns:wp14="http://schemas.microsoft.com/office/word/2010/wordprocessingDrawing" xmlns:wp="http://schemas.openxmlformats.org/drawingml/2006/wordprocessingDrawing" xmlns:w10="urn:schemas-microsoft-com:office:word" xmlns:w="http://schemas.openxmlformats.org/wordprocessingml/2006/main" xmlns:w14="http://schemas.microsoft.com/office/word/2010/wordml" xmlns:w15="http://schemas.microsoft.com/office/word/2012/wordml" xmlns:wpg="http://schemas.microsoft.com/office/word/2010/wordprocessingGroup" xmlns:wpi="http://schemas.microsoft.com/office/word/2010/wordprocessingInk" xmlns:wne="http://schemas.microsoft.com/office/word/2006/wordml" xmlns:wps="http://schemas.microsoft.com/office/word/2010/wordprocessingShape" mc:Ignorable="w14 w15 wp14">
+<w15:people xmlns:wpc="http://schemas.microsoft.com/office/word/2010/wordprocessingCanvas" xmlns:cx="http://schemas.microsoft.com/office/drawing/2014/chartex" xmlns:cx1="http://schemas.microsoft.com/office/drawing/2015/9/8/chartex" xmlns:cx2="http://schemas.microsoft.com/office/drawing/2015/10/21/chartex" xmlns:mc="http://schemas.openxmlformats.org/markup-compatibility/2006" xmlns:o="urn:schemas-microsoft-com:office:office" xmlns:r="http://schemas.openxmlformats.org/officeDocument/2006/relationships" xmlns:m="http://schemas.openxmlformats.org/officeDocument/2006/math" xmlns:v="urn:schemas-microsoft-com:vml" xmlns:wp14="http://schemas.microsoft.com/office/word/2010/wordprocessingDrawing" xmlns:wp="http://schemas.openxmlformats.org/drawingml/2006/wordprocessingDrawing" xmlns:w10="urn:schemas-microsoft-com:office:word" xmlns:w="http://schemas.openxmlformats.org/wordprocessingml/2006/main" xmlns:w14="http://schemas.microsoft.com/office/word/2010/wordml" xmlns:w15="http://schemas.microsoft.com/office/word/2012/wordml" xmlns:w16se="http://schemas.microsoft.com/office/word/2015/wordml/symex" xmlns:wpg="http://schemas.microsoft.com/office/word/2010/wordprocessingGroup" xmlns:wpi="http://schemas.microsoft.com/office/word/2010/wordprocessingInk" xmlns:wne="http://schemas.microsoft.com/office/word/2006/wordml" xmlns:wps="http://schemas.microsoft.com/office/word/2010/wordprocessingShape" mc:Ignorable="w14 w15 w16se wp14">
   <w15:person w15:author="Rashad Madyun">
     <w15:presenceInfo w15:providerId="Windows Live" w15:userId="f252f5bafb56113c"/>
   </w15:person>
@@ -9258,7 +10190,7 @@
 </file>
 
 <file path=word/styles.xml><?xml version="1.0" encoding="utf-8"?>
-<w:styles xmlns:mc="http://schemas.openxmlformats.org/markup-compatibility/2006" xmlns:r="http://schemas.openxmlformats.org/officeDocument/2006/relationships" xmlns:w="http://schemas.openxmlformats.org/wordprocessingml/2006/main" xmlns:w14="http://schemas.microsoft.com/office/word/2010/wordml" xmlns:w15="http://schemas.microsoft.com/office/word/2012/wordml" mc:Ignorable="w14 w15">
+<w:styles xmlns:mc="http://schemas.openxmlformats.org/markup-compatibility/2006" xmlns:r="http://schemas.openxmlformats.org/officeDocument/2006/relationships" xmlns:w="http://schemas.openxmlformats.org/wordprocessingml/2006/main" xmlns:w14="http://schemas.microsoft.com/office/word/2010/wordml" xmlns:w15="http://schemas.microsoft.com/office/word/2012/wordml" xmlns:w16se="http://schemas.microsoft.com/office/word/2015/wordml/symex" mc:Ignorable="w14 w15 w16se">
   <w:docDefaults>
     <w:rPrDefault>
       <w:rPr>
@@ -9274,7 +10206,7 @@
       </w:pPr>
     </w:pPrDefault>
   </w:docDefaults>
-  <w:latentStyles w:defLockedState="0" w:defUIPriority="99" w:defSemiHidden="0" w:defUnhideWhenUsed="0" w:defQFormat="0" w:count="371">
+  <w:latentStyles w:defLockedState="0" w:defUIPriority="99" w:defSemiHidden="0" w:defUnhideWhenUsed="0" w:defQFormat="0" w:count="372">
     <w:lsdException w:name="Normal" w:uiPriority="0" w:qFormat="1"/>
     <w:lsdException w:name="heading 1" w:uiPriority="9" w:qFormat="1"/>
     <w:lsdException w:name="heading 2" w:semiHidden="1" w:uiPriority="9" w:unhideWhenUsed="1" w:qFormat="1"/>
@@ -9380,7 +10312,6 @@
     <w:lsdException w:name="HTML Sample" w:semiHidden="1" w:unhideWhenUsed="1"/>
     <w:lsdException w:name="HTML Typewriter" w:semiHidden="1" w:unhideWhenUsed="1"/>
     <w:lsdException w:name="HTML Variable" w:semiHidden="1" w:unhideWhenUsed="1"/>
-    <w:lsdException w:name="Normal Table" w:semiHidden="1" w:unhideWhenUsed="1"/>
     <w:lsdException w:name="annotation subject" w:semiHidden="1" w:unhideWhenUsed="1"/>
     <w:lsdException w:name="No List" w:semiHidden="1" w:unhideWhenUsed="1"/>
     <w:lsdException w:name="Outline List 1" w:semiHidden="1" w:unhideWhenUsed="1"/>
@@ -9427,10 +10358,8 @@
     <w:lsdException w:name="Table Subtle 2" w:semiHidden="1" w:unhideWhenUsed="1"/>
     <w:lsdException w:name="Table Web 1" w:semiHidden="1" w:unhideWhenUsed="1"/>
     <w:lsdException w:name="Table Web 2" w:semiHidden="1" w:unhideWhenUsed="1"/>
-    <w:lsdException w:name="Table Web 3" w:semiHidden="1" w:unhideWhenUsed="1"/>
     <w:lsdException w:name="Balloon Text" w:semiHidden="1" w:unhideWhenUsed="1"/>
     <w:lsdException w:name="Table Grid" w:uiPriority="39"/>
-    <w:lsdException w:name="Table Theme" w:semiHidden="1" w:unhideWhenUsed="1"/>
     <w:lsdException w:name="Placeholder Text" w:semiHidden="1"/>
     <w:lsdException w:name="No Spacing" w:uiPriority="1" w:qFormat="1"/>
     <w:lsdException w:name="Light Shading" w:uiPriority="60"/>
@@ -9646,6 +10575,7 @@
     <w:lsdException w:name="List Table 5 Dark Accent 6" w:uiPriority="50"/>
     <w:lsdException w:name="List Table 6 Colorful Accent 6" w:uiPriority="51"/>
     <w:lsdException w:name="List Table 7 Colorful Accent 6" w:uiPriority="52"/>
+    <w:lsdException w:name="Mention" w:semiHidden="1" w:unhideWhenUsed="1"/>
   </w:latentStyles>
   <w:style w:type="paragraph" w:default="1" w:styleId="Normal">
     <w:name w:val="Normal"/>
@@ -9683,7 +10613,7 @@
     <w:uiPriority w:val="9"/>
     <w:unhideWhenUsed/>
     <w:qFormat/>
-    <w:rsid w:val="007446C9"/>
+    <w:rsid w:val="00F6721D"/>
     <w:pPr>
       <w:keepNext/>
       <w:keepLines/>
@@ -9905,7 +10835,7 @@
     <w:basedOn w:val="DefaultParagraphFont"/>
     <w:link w:val="Heading2"/>
     <w:uiPriority w:val="9"/>
-    <w:rsid w:val="007446C9"/>
+    <w:rsid w:val="00F6721D"/>
     <w:rPr>
       <w:rFonts w:ascii="Times New Roman" w:hAnsi="Times New Roman" w:cs="Times New Roman"/>
     </w:rPr>
@@ -10073,6 +11003,28 @@
       <w:sz w:val="18"/>
       <w:szCs w:val="18"/>
     </w:rPr>
+  </w:style>
+  <w:style w:type="table" w:styleId="TableGrid">
+    <w:name w:val="Table Grid"/>
+    <w:basedOn w:val="TableNormal"/>
+    <w:uiPriority w:val="39"/>
+    <w:rsid w:val="002A1637"/>
+    <w:pPr>
+      <w:spacing w:after="0" w:line="240" w:lineRule="auto"/>
+    </w:pPr>
+    <w:rPr>
+      <w:rFonts w:eastAsiaTheme="minorEastAsia"/>
+    </w:rPr>
+    <w:tblPr>
+      <w:tblBorders>
+        <w:top w:val="single" w:sz="4" w:space="0" w:color="auto"/>
+        <w:left w:val="single" w:sz="4" w:space="0" w:color="auto"/>
+        <w:bottom w:val="single" w:sz="4" w:space="0" w:color="auto"/>
+        <w:right w:val="single" w:sz="4" w:space="0" w:color="auto"/>
+        <w:insideH w:val="single" w:sz="4" w:space="0" w:color="auto"/>
+        <w:insideV w:val="single" w:sz="4" w:space="0" w:color="auto"/>
+      </w:tblBorders>
+    </w:tblPr>
   </w:style>
 </w:styles>
 </file>
@@ -10343,7 +11295,7 @@
 </file>
 
 <file path=customXml/itemProps1.xml><?xml version="1.0" encoding="utf-8"?>
-<ds:datastoreItem xmlns:ds="http://schemas.openxmlformats.org/officeDocument/2006/customXml" ds:itemID="{B174A8E0-3A3F-4418-86FF-989E7AE7403B}">
+<ds:datastoreItem xmlns:ds="http://schemas.openxmlformats.org/officeDocument/2006/customXml" ds:itemID="{86C861D2-E795-429B-93C6-DF4C7CEF16E3}">
   <ds:schemaRefs>
     <ds:schemaRef ds:uri="http://schemas.openxmlformats.org/officeDocument/2006/bibliography"/>
   </ds:schemaRefs>

</xml_diff>